<commit_message>
Update Tools & Tech Netlify Assig3.docx
</commit_message>
<xml_diff>
--- a/A3/Tools & Tech Netlify Assig3.docx
+++ b/A3/Tools & Tech Netlify Assig3.docx
@@ -5,14 +5,14 @@
     <w:p>
       <w:pPr>
         <w:rPr>
-          <w:rFonts w:ascii="Arial" w:hAnsi="Arial" w:cs="Arial"/>
-          <w:sz w:val="28"/>
-          <w:szCs w:val="28"/>
-        </w:rPr>
-      </w:pPr>
-      <w:r>
-        <w:rPr>
-          <w:rFonts w:ascii="Arial" w:hAnsi="Arial" w:cs="Arial"/>
+          <w:rFonts w:cstheme="minorHAnsi"/>
+          <w:sz w:val="28"/>
+          <w:szCs w:val="28"/>
+        </w:rPr>
+      </w:pPr>
+      <w:r>
+        <w:rPr>
+          <w:rFonts w:cstheme="minorHAnsi"/>
           <w:sz w:val="28"/>
           <w:szCs w:val="28"/>
         </w:rPr>
@@ -22,50 +22,50 @@
     <w:p>
       <w:pPr>
         <w:rPr>
-          <w:rFonts w:ascii="Arial" w:hAnsi="Arial" w:cs="Arial"/>
+          <w:rFonts w:cstheme="minorHAnsi"/>
           <w:b/>
           <w:bCs/>
-          <w:sz w:val="24"/>
-          <w:szCs w:val="24"/>
-        </w:rPr>
-      </w:pPr>
-      <w:r>
-        <w:rPr>
-          <w:rFonts w:ascii="Arial" w:hAnsi="Arial" w:cs="Arial"/>
+          <w:sz w:val="28"/>
+          <w:szCs w:val="28"/>
+        </w:rPr>
+      </w:pPr>
+      <w:r>
+        <w:rPr>
+          <w:rFonts w:cstheme="minorHAnsi"/>
           <w:b/>
           <w:bCs/>
-          <w:sz w:val="24"/>
-          <w:szCs w:val="24"/>
+          <w:sz w:val="28"/>
+          <w:szCs w:val="28"/>
         </w:rPr>
         <w:t>Web</w:t>
       </w:r>
       <w:r>
         <w:rPr>
-          <w:rFonts w:ascii="Arial" w:hAnsi="Arial" w:cs="Arial"/>
+          <w:rFonts w:cstheme="minorHAnsi"/>
           <w:b/>
           <w:bCs/>
-          <w:sz w:val="24"/>
-          <w:szCs w:val="24"/>
+          <w:sz w:val="28"/>
+          <w:szCs w:val="28"/>
         </w:rPr>
         <w:t xml:space="preserve"> </w:t>
       </w:r>
       <w:r>
         <w:rPr>
-          <w:rFonts w:ascii="Arial" w:hAnsi="Arial" w:cs="Arial"/>
+          <w:rFonts w:cstheme="minorHAnsi"/>
           <w:b/>
           <w:bCs/>
-          <w:sz w:val="24"/>
-          <w:szCs w:val="24"/>
+          <w:sz w:val="28"/>
+          <w:szCs w:val="28"/>
         </w:rPr>
         <w:t>Hosting</w:t>
       </w:r>
       <w:r>
         <w:rPr>
-          <w:rFonts w:ascii="Arial" w:hAnsi="Arial" w:cs="Arial"/>
+          <w:rFonts w:cstheme="minorHAnsi"/>
           <w:b/>
           <w:bCs/>
-          <w:sz w:val="24"/>
-          <w:szCs w:val="24"/>
+          <w:sz w:val="28"/>
+          <w:szCs w:val="28"/>
         </w:rPr>
         <w:t>:</w:t>
       </w:r>
@@ -76,92 +76,120 @@
         <w:shd w:val="clear" w:color="auto" w:fill="FFFFFF"/>
         <w:spacing w:before="300" w:beforeAutospacing="0" w:after="300" w:afterAutospacing="0"/>
         <w:rPr>
-          <w:rFonts w:ascii="Arial" w:hAnsi="Arial" w:cs="Arial"/>
-          <w:color w:val="212121"/>
-          <w:spacing w:val="-1"/>
-        </w:rPr>
-      </w:pPr>
-      <w:r>
-        <w:rPr>
-          <w:rFonts w:ascii="Arial" w:hAnsi="Arial" w:cs="Arial"/>
+          <w:rFonts w:asciiTheme="minorHAnsi" w:hAnsiTheme="minorHAnsi" w:cstheme="minorHAnsi"/>
+          <w:color w:val="212121"/>
+          <w:spacing w:val="-1"/>
+          <w:sz w:val="28"/>
+          <w:szCs w:val="28"/>
+        </w:rPr>
+      </w:pPr>
+      <w:r>
+        <w:rPr>
+          <w:rFonts w:asciiTheme="minorHAnsi" w:hAnsiTheme="minorHAnsi" w:cstheme="minorHAnsi"/>
+          <w:sz w:val="28"/>
+          <w:szCs w:val="28"/>
         </w:rPr>
         <w:t xml:space="preserve">The </w:t>
       </w:r>
       <w:r>
         <w:rPr>
-          <w:rFonts w:ascii="Arial" w:hAnsi="Arial" w:cs="Arial"/>
+          <w:rFonts w:asciiTheme="minorHAnsi" w:hAnsiTheme="minorHAnsi" w:cstheme="minorHAnsi"/>
+          <w:sz w:val="28"/>
+          <w:szCs w:val="28"/>
         </w:rPr>
         <w:t xml:space="preserve">development, </w:t>
       </w:r>
       <w:r>
         <w:rPr>
-          <w:rFonts w:ascii="Arial" w:hAnsi="Arial" w:cs="Arial"/>
+          <w:rFonts w:asciiTheme="minorHAnsi" w:hAnsiTheme="minorHAnsi" w:cstheme="minorHAnsi"/>
+          <w:sz w:val="28"/>
+          <w:szCs w:val="28"/>
         </w:rPr>
         <w:t xml:space="preserve">deployment and hosting </w:t>
       </w:r>
       <w:r>
         <w:rPr>
-          <w:rFonts w:ascii="Arial" w:hAnsi="Arial" w:cs="Arial"/>
+          <w:rFonts w:asciiTheme="minorHAnsi" w:hAnsiTheme="minorHAnsi" w:cstheme="minorHAnsi"/>
+          <w:sz w:val="28"/>
+          <w:szCs w:val="28"/>
         </w:rPr>
         <w:t xml:space="preserve">of the web </w:t>
       </w:r>
       <w:r>
         <w:rPr>
-          <w:rFonts w:ascii="Arial" w:hAnsi="Arial" w:cs="Arial"/>
+          <w:rFonts w:asciiTheme="minorHAnsi" w:hAnsiTheme="minorHAnsi" w:cstheme="minorHAnsi"/>
+          <w:sz w:val="28"/>
+          <w:szCs w:val="28"/>
         </w:rPr>
         <w:t>site</w:t>
       </w:r>
       <w:r>
         <w:rPr>
-          <w:rFonts w:ascii="Arial" w:hAnsi="Arial" w:cs="Arial"/>
+          <w:rFonts w:asciiTheme="minorHAnsi" w:hAnsiTheme="minorHAnsi" w:cstheme="minorHAnsi"/>
+          <w:sz w:val="28"/>
+          <w:szCs w:val="28"/>
         </w:rPr>
         <w:t xml:space="preserve"> for our application will be handled by </w:t>
       </w:r>
       <w:r>
         <w:rPr>
-          <w:rFonts w:ascii="Arial" w:hAnsi="Arial" w:cs="Arial"/>
+          <w:rFonts w:asciiTheme="minorHAnsi" w:hAnsiTheme="minorHAnsi" w:cstheme="minorHAnsi"/>
+          <w:sz w:val="28"/>
+          <w:szCs w:val="28"/>
         </w:rPr>
         <w:t>Netlify</w:t>
       </w:r>
       <w:r>
         <w:rPr>
-          <w:rFonts w:ascii="Arial" w:hAnsi="Arial" w:cs="Arial"/>
+          <w:rFonts w:asciiTheme="minorHAnsi" w:hAnsiTheme="minorHAnsi" w:cstheme="minorHAnsi"/>
+          <w:sz w:val="28"/>
+          <w:szCs w:val="28"/>
         </w:rPr>
         <w:t xml:space="preserve">. </w:t>
       </w:r>
       <w:r>
         <w:rPr>
-          <w:rFonts w:ascii="Arial" w:hAnsi="Arial" w:cs="Arial"/>
+          <w:rFonts w:asciiTheme="minorHAnsi" w:hAnsiTheme="minorHAnsi" w:cstheme="minorHAnsi"/>
           <w:color w:val="242729"/>
+          <w:sz w:val="28"/>
+          <w:szCs w:val="28"/>
         </w:rPr>
         <w:t>Netlify is an all</w:t>
       </w:r>
       <w:r>
         <w:rPr>
-          <w:rFonts w:ascii="Arial" w:hAnsi="Arial" w:cs="Arial"/>
+          <w:rFonts w:asciiTheme="minorHAnsi" w:hAnsiTheme="minorHAnsi" w:cstheme="minorHAnsi"/>
           <w:color w:val="242729"/>
+          <w:sz w:val="28"/>
+          <w:szCs w:val="28"/>
         </w:rPr>
         <w:t>-</w:t>
       </w:r>
       <w:r>
         <w:rPr>
-          <w:rFonts w:ascii="Arial" w:hAnsi="Arial" w:cs="Arial"/>
+          <w:rFonts w:asciiTheme="minorHAnsi" w:hAnsiTheme="minorHAnsi" w:cstheme="minorHAnsi"/>
           <w:color w:val="242729"/>
+          <w:sz w:val="28"/>
+          <w:szCs w:val="28"/>
         </w:rPr>
         <w:t xml:space="preserve">encompassing web </w:t>
       </w:r>
       <w:r>
         <w:rPr>
-          <w:rFonts w:ascii="Arial" w:hAnsi="Arial" w:cs="Arial"/>
+          <w:rFonts w:asciiTheme="minorHAnsi" w:hAnsiTheme="minorHAnsi" w:cstheme="minorHAnsi"/>
           <w:color w:val="242729"/>
+          <w:sz w:val="28"/>
+          <w:szCs w:val="28"/>
         </w:rPr>
         <w:t xml:space="preserve">content management service, which </w:t>
       </w:r>
       <w:r>
         <w:rPr>
-          <w:rFonts w:ascii="Arial" w:hAnsi="Arial" w:cs="Arial"/>
-          <w:color w:val="212121"/>
-          <w:spacing w:val="-1"/>
+          <w:rFonts w:asciiTheme="minorHAnsi" w:hAnsiTheme="minorHAnsi" w:cstheme="minorHAnsi"/>
+          <w:color w:val="212121"/>
+          <w:spacing w:val="-1"/>
+          <w:sz w:val="28"/>
+          <w:szCs w:val="28"/>
         </w:rPr>
         <w:t>helps developers to build, test, and deploy websites.</w:t>
       </w:r>
@@ -172,311 +200,351 @@
         <w:shd w:val="clear" w:color="auto" w:fill="FFFFFF"/>
         <w:spacing w:before="300" w:beforeAutospacing="0" w:after="300" w:afterAutospacing="0"/>
         <w:rPr>
-          <w:rFonts w:ascii="Arial" w:hAnsi="Arial" w:cs="Arial"/>
+          <w:rFonts w:asciiTheme="minorHAnsi" w:hAnsiTheme="minorHAnsi" w:cstheme="minorHAnsi"/>
           <w:color w:val="000000"/>
-          <w:sz w:val="20"/>
-          <w:szCs w:val="20"/>
+          <w:sz w:val="28"/>
+          <w:szCs w:val="28"/>
           <w:shd w:val="clear" w:color="auto" w:fill="FFFFFF"/>
         </w:rPr>
       </w:pPr>
       <w:r>
         <w:rPr>
-          <w:rFonts w:ascii="Arial" w:hAnsi="Arial" w:cs="Arial"/>
-          <w:color w:val="212121"/>
-          <w:spacing w:val="-1"/>
+          <w:rFonts w:asciiTheme="minorHAnsi" w:hAnsiTheme="minorHAnsi" w:cstheme="minorHAnsi"/>
+          <w:color w:val="212121"/>
+          <w:spacing w:val="-1"/>
+          <w:sz w:val="28"/>
+          <w:szCs w:val="28"/>
         </w:rPr>
         <w:t>Netlify</w:t>
       </w:r>
       <w:r>
         <w:rPr>
-          <w:rFonts w:ascii="Arial" w:hAnsi="Arial" w:cs="Arial"/>
-          <w:color w:val="212121"/>
-          <w:spacing w:val="-1"/>
+          <w:rFonts w:asciiTheme="minorHAnsi" w:hAnsiTheme="minorHAnsi" w:cstheme="minorHAnsi"/>
+          <w:color w:val="212121"/>
+          <w:spacing w:val="-1"/>
+          <w:sz w:val="28"/>
+          <w:szCs w:val="28"/>
         </w:rPr>
         <w:t xml:space="preserve"> work</w:t>
       </w:r>
       <w:r>
         <w:rPr>
-          <w:rFonts w:ascii="Arial" w:hAnsi="Arial" w:cs="Arial"/>
-          <w:color w:val="212121"/>
-          <w:spacing w:val="-1"/>
+          <w:rFonts w:asciiTheme="minorHAnsi" w:hAnsiTheme="minorHAnsi" w:cstheme="minorHAnsi"/>
+          <w:color w:val="212121"/>
+          <w:spacing w:val="-1"/>
+          <w:sz w:val="28"/>
+          <w:szCs w:val="28"/>
         </w:rPr>
         <w:t>s</w:t>
       </w:r>
       <w:r>
         <w:rPr>
-          <w:rFonts w:ascii="Arial" w:hAnsi="Arial" w:cs="Arial"/>
-          <w:color w:val="212121"/>
-          <w:spacing w:val="-1"/>
+          <w:rFonts w:asciiTheme="minorHAnsi" w:hAnsiTheme="minorHAnsi" w:cstheme="minorHAnsi"/>
+          <w:color w:val="212121"/>
+          <w:spacing w:val="-1"/>
+          <w:sz w:val="28"/>
+          <w:szCs w:val="28"/>
         </w:rPr>
         <w:t xml:space="preserve"> by connecting </w:t>
       </w:r>
       <w:r>
         <w:rPr>
-          <w:rFonts w:ascii="Arial" w:hAnsi="Arial" w:cs="Arial"/>
-          <w:color w:val="212121"/>
-          <w:spacing w:val="-1"/>
+          <w:rFonts w:asciiTheme="minorHAnsi" w:hAnsiTheme="minorHAnsi" w:cstheme="minorHAnsi"/>
+          <w:color w:val="212121"/>
+          <w:spacing w:val="-1"/>
+          <w:sz w:val="28"/>
+          <w:szCs w:val="28"/>
         </w:rPr>
         <w:t xml:space="preserve">to </w:t>
       </w:r>
       <w:r>
         <w:rPr>
-          <w:rFonts w:ascii="Arial" w:hAnsi="Arial" w:cs="Arial"/>
-          <w:color w:val="212121"/>
-          <w:spacing w:val="-1"/>
+          <w:rFonts w:asciiTheme="minorHAnsi" w:hAnsiTheme="minorHAnsi" w:cstheme="minorHAnsi"/>
+          <w:color w:val="212121"/>
+          <w:spacing w:val="-1"/>
+          <w:sz w:val="28"/>
+          <w:szCs w:val="28"/>
         </w:rPr>
         <w:t xml:space="preserve">your GitHub repository to pull your website’s source code. After that it will run a build process to pre-render your website’s pages into static HTML. The resulting pages will then be distributed and deployed across a wider range of content delivery networks. </w:t>
       </w:r>
       <w:r>
         <w:rPr>
-          <w:rFonts w:ascii="Arial" w:hAnsi="Arial" w:cs="Arial"/>
-          <w:color w:val="212121"/>
-          <w:spacing w:val="-1"/>
+          <w:rFonts w:asciiTheme="minorHAnsi" w:hAnsiTheme="minorHAnsi" w:cstheme="minorHAnsi"/>
+          <w:color w:val="212121"/>
+          <w:spacing w:val="-1"/>
+          <w:sz w:val="28"/>
+          <w:szCs w:val="28"/>
         </w:rPr>
         <w:t>W</w:t>
       </w:r>
       <w:r>
         <w:rPr>
-          <w:rFonts w:ascii="Arial" w:hAnsi="Arial" w:cs="Arial"/>
-          <w:color w:val="212121"/>
-          <w:spacing w:val="-1"/>
+          <w:rFonts w:asciiTheme="minorHAnsi" w:hAnsiTheme="minorHAnsi" w:cstheme="minorHAnsi"/>
+          <w:color w:val="212121"/>
+          <w:spacing w:val="-1"/>
+          <w:sz w:val="28"/>
+          <w:szCs w:val="28"/>
         </w:rPr>
         <w:t>henever a user request</w:t>
       </w:r>
       <w:r>
         <w:rPr>
-          <w:rFonts w:ascii="Arial" w:hAnsi="Arial" w:cs="Arial"/>
-          <w:color w:val="212121"/>
-          <w:spacing w:val="-1"/>
+          <w:rFonts w:asciiTheme="minorHAnsi" w:hAnsiTheme="minorHAnsi" w:cstheme="minorHAnsi"/>
+          <w:color w:val="212121"/>
+          <w:spacing w:val="-1"/>
+          <w:sz w:val="28"/>
+          <w:szCs w:val="28"/>
         </w:rPr>
         <w:t>s</w:t>
       </w:r>
       <w:r>
         <w:rPr>
-          <w:rFonts w:ascii="Arial" w:hAnsi="Arial" w:cs="Arial"/>
-          <w:color w:val="212121"/>
-          <w:spacing w:val="-1"/>
+          <w:rFonts w:asciiTheme="minorHAnsi" w:hAnsiTheme="minorHAnsi" w:cstheme="minorHAnsi"/>
+          <w:color w:val="212121"/>
+          <w:spacing w:val="-1"/>
+          <w:sz w:val="28"/>
+          <w:szCs w:val="28"/>
         </w:rPr>
         <w:t xml:space="preserve"> </w:t>
       </w:r>
       <w:r>
         <w:rPr>
-          <w:rFonts w:ascii="Arial" w:hAnsi="Arial" w:cs="Arial"/>
-          <w:color w:val="212121"/>
-          <w:spacing w:val="-1"/>
+          <w:rFonts w:asciiTheme="minorHAnsi" w:hAnsiTheme="minorHAnsi" w:cstheme="minorHAnsi"/>
+          <w:color w:val="212121"/>
+          <w:spacing w:val="-1"/>
+          <w:sz w:val="28"/>
+          <w:szCs w:val="28"/>
         </w:rPr>
         <w:t xml:space="preserve">access </w:t>
       </w:r>
       <w:r>
         <w:rPr>
-          <w:rFonts w:ascii="Arial" w:hAnsi="Arial" w:cs="Arial"/>
-          <w:color w:val="212121"/>
-          <w:spacing w:val="-1"/>
+          <w:rFonts w:asciiTheme="minorHAnsi" w:hAnsiTheme="minorHAnsi" w:cstheme="minorHAnsi"/>
+          <w:color w:val="212121"/>
+          <w:spacing w:val="-1"/>
+          <w:sz w:val="28"/>
+          <w:szCs w:val="28"/>
         </w:rPr>
         <w:t xml:space="preserve">to </w:t>
       </w:r>
       <w:r>
         <w:rPr>
-          <w:rFonts w:ascii="Arial" w:hAnsi="Arial" w:cs="Arial"/>
-          <w:color w:val="212121"/>
-          <w:spacing w:val="-1"/>
+          <w:rFonts w:asciiTheme="minorHAnsi" w:hAnsiTheme="minorHAnsi" w:cstheme="minorHAnsi"/>
+          <w:color w:val="212121"/>
+          <w:spacing w:val="-1"/>
+          <w:sz w:val="28"/>
+          <w:szCs w:val="28"/>
         </w:rPr>
         <w:t xml:space="preserve">your website, it will choose </w:t>
       </w:r>
       <w:r>
         <w:rPr>
-          <w:rFonts w:ascii="Arial" w:hAnsi="Arial" w:cs="Arial"/>
-          <w:color w:val="212121"/>
-          <w:spacing w:val="-1"/>
+          <w:rFonts w:asciiTheme="minorHAnsi" w:hAnsiTheme="minorHAnsi" w:cstheme="minorHAnsi"/>
+          <w:color w:val="212121"/>
+          <w:spacing w:val="-1"/>
+          <w:sz w:val="28"/>
+          <w:szCs w:val="28"/>
         </w:rPr>
         <w:t>the</w:t>
       </w:r>
       <w:r>
         <w:rPr>
-          <w:rFonts w:ascii="Arial" w:hAnsi="Arial" w:cs="Arial"/>
-          <w:color w:val="212121"/>
-          <w:spacing w:val="-1"/>
+          <w:rFonts w:asciiTheme="minorHAnsi" w:hAnsiTheme="minorHAnsi" w:cstheme="minorHAnsi"/>
+          <w:color w:val="212121"/>
+          <w:spacing w:val="-1"/>
+          <w:sz w:val="28"/>
+          <w:szCs w:val="28"/>
         </w:rPr>
         <w:t xml:space="preserve"> nearest data </w:t>
       </w:r>
       <w:r>
         <w:rPr>
-          <w:rFonts w:ascii="Arial" w:hAnsi="Arial" w:cs="Arial"/>
-          <w:color w:val="212121"/>
-          <w:spacing w:val="-1"/>
+          <w:rFonts w:asciiTheme="minorHAnsi" w:hAnsiTheme="minorHAnsi" w:cstheme="minorHAnsi"/>
+          <w:color w:val="212121"/>
+          <w:spacing w:val="-1"/>
+          <w:sz w:val="28"/>
+          <w:szCs w:val="28"/>
         </w:rPr>
         <w:t>centre</w:t>
       </w:r>
       <w:r>
         <w:rPr>
-          <w:rFonts w:ascii="Arial" w:hAnsi="Arial" w:cs="Arial"/>
-          <w:color w:val="212121"/>
-          <w:spacing w:val="-1"/>
+          <w:rFonts w:asciiTheme="minorHAnsi" w:hAnsiTheme="minorHAnsi" w:cstheme="minorHAnsi"/>
+          <w:color w:val="212121"/>
+          <w:spacing w:val="-1"/>
+          <w:sz w:val="28"/>
+          <w:szCs w:val="28"/>
         </w:rPr>
         <w:t xml:space="preserve"> automatically to serve users </w:t>
       </w:r>
       <w:r>
         <w:rPr>
-          <w:rFonts w:ascii="Arial" w:hAnsi="Arial" w:cs="Arial"/>
-          <w:color w:val="212121"/>
-          <w:spacing w:val="-1"/>
+          <w:rFonts w:asciiTheme="minorHAnsi" w:hAnsiTheme="minorHAnsi" w:cstheme="minorHAnsi"/>
+          <w:color w:val="212121"/>
+          <w:spacing w:val="-1"/>
+          <w:sz w:val="28"/>
+          <w:szCs w:val="28"/>
         </w:rPr>
         <w:t>in the fastest and most efficient way</w:t>
       </w:r>
       <w:r>
         <w:rPr>
-          <w:rFonts w:ascii="Arial" w:hAnsi="Arial" w:cs="Arial"/>
-          <w:color w:val="212121"/>
-          <w:spacing w:val="-1"/>
+          <w:rFonts w:asciiTheme="minorHAnsi" w:hAnsiTheme="minorHAnsi" w:cstheme="minorHAnsi"/>
+          <w:color w:val="212121"/>
+          <w:spacing w:val="-1"/>
+          <w:sz w:val="28"/>
+          <w:szCs w:val="28"/>
         </w:rPr>
         <w:t>. </w:t>
       </w:r>
       <w:r>
         <w:rPr>
-          <w:rFonts w:ascii="Arial" w:hAnsi="Arial" w:cs="Arial"/>
-          <w:color w:val="212121"/>
-          <w:spacing w:val="-1"/>
+          <w:rFonts w:asciiTheme="minorHAnsi" w:hAnsiTheme="minorHAnsi" w:cstheme="minorHAnsi"/>
+          <w:color w:val="212121"/>
+          <w:spacing w:val="-1"/>
+          <w:sz w:val="28"/>
+          <w:szCs w:val="28"/>
         </w:rPr>
         <w:t xml:space="preserve">Because of this process </w:t>
       </w:r>
       <w:r>
         <w:rPr>
-          <w:rFonts w:ascii="Arial" w:hAnsi="Arial" w:cs="Arial"/>
-          <w:color w:val="212121"/>
-          <w:spacing w:val="-1"/>
+          <w:rFonts w:asciiTheme="minorHAnsi" w:hAnsiTheme="minorHAnsi" w:cstheme="minorHAnsi"/>
+          <w:color w:val="212121"/>
+          <w:spacing w:val="-1"/>
+          <w:sz w:val="28"/>
+          <w:szCs w:val="28"/>
         </w:rPr>
         <w:t xml:space="preserve">you </w:t>
       </w:r>
       <w:r>
         <w:rPr>
-          <w:rFonts w:ascii="Arial" w:hAnsi="Arial" w:cs="Arial"/>
-          <w:color w:val="212121"/>
-          <w:spacing w:val="-1"/>
+          <w:rFonts w:asciiTheme="minorHAnsi" w:hAnsiTheme="minorHAnsi" w:cstheme="minorHAnsi"/>
+          <w:color w:val="212121"/>
+          <w:spacing w:val="-1"/>
+          <w:sz w:val="28"/>
+          <w:szCs w:val="28"/>
         </w:rPr>
         <w:t>can</w:t>
       </w:r>
       <w:r>
         <w:rPr>
-          <w:rFonts w:ascii="Arial" w:hAnsi="Arial" w:cs="Arial"/>
-          <w:color w:val="212121"/>
-          <w:spacing w:val="-1"/>
+          <w:rFonts w:asciiTheme="minorHAnsi" w:hAnsiTheme="minorHAnsi" w:cstheme="minorHAnsi"/>
+          <w:color w:val="212121"/>
+          <w:spacing w:val="-1"/>
+          <w:sz w:val="28"/>
+          <w:szCs w:val="28"/>
         </w:rPr>
         <w:t xml:space="preserve"> test new versions of your website simply by </w:t>
       </w:r>
       <w:r>
         <w:rPr>
-          <w:rFonts w:ascii="Arial" w:hAnsi="Arial" w:cs="Arial"/>
-          <w:color w:val="212121"/>
-          <w:spacing w:val="-1"/>
+          <w:rFonts w:asciiTheme="minorHAnsi" w:hAnsiTheme="minorHAnsi" w:cstheme="minorHAnsi"/>
+          <w:color w:val="212121"/>
+          <w:spacing w:val="-1"/>
+          <w:sz w:val="28"/>
+          <w:szCs w:val="28"/>
         </w:rPr>
         <w:t xml:space="preserve">pushing the code to your </w:t>
       </w:r>
       <w:r>
         <w:rPr>
-          <w:rFonts w:ascii="Arial" w:hAnsi="Arial" w:cs="Arial"/>
-          <w:color w:val="212121"/>
-          <w:spacing w:val="-1"/>
+          <w:rFonts w:asciiTheme="minorHAnsi" w:hAnsiTheme="minorHAnsi" w:cstheme="minorHAnsi"/>
+          <w:color w:val="212121"/>
+          <w:spacing w:val="-1"/>
+          <w:sz w:val="28"/>
+          <w:szCs w:val="28"/>
         </w:rPr>
         <w:t>G</w:t>
       </w:r>
       <w:r>
         <w:rPr>
-          <w:rFonts w:ascii="Arial" w:hAnsi="Arial" w:cs="Arial"/>
-          <w:color w:val="212121"/>
-          <w:spacing w:val="-1"/>
+          <w:rFonts w:asciiTheme="minorHAnsi" w:hAnsiTheme="minorHAnsi" w:cstheme="minorHAnsi"/>
+          <w:color w:val="212121"/>
+          <w:spacing w:val="-1"/>
+          <w:sz w:val="28"/>
+          <w:szCs w:val="28"/>
         </w:rPr>
         <w:t>it</w:t>
       </w:r>
       <w:r>
         <w:rPr>
-          <w:rFonts w:ascii="Arial" w:hAnsi="Arial" w:cs="Arial"/>
-          <w:color w:val="212121"/>
-          <w:spacing w:val="-1"/>
+          <w:rFonts w:asciiTheme="minorHAnsi" w:hAnsiTheme="minorHAnsi" w:cstheme="minorHAnsi"/>
+          <w:color w:val="212121"/>
+          <w:spacing w:val="-1"/>
+          <w:sz w:val="28"/>
+          <w:szCs w:val="28"/>
         </w:rPr>
         <w:t>H</w:t>
       </w:r>
       <w:r>
         <w:rPr>
-          <w:rFonts w:ascii="Arial" w:hAnsi="Arial" w:cs="Arial"/>
-          <w:color w:val="212121"/>
-          <w:spacing w:val="-1"/>
+          <w:rFonts w:asciiTheme="minorHAnsi" w:hAnsiTheme="minorHAnsi" w:cstheme="minorHAnsi"/>
+          <w:color w:val="212121"/>
+          <w:spacing w:val="-1"/>
+          <w:sz w:val="28"/>
+          <w:szCs w:val="28"/>
         </w:rPr>
         <w:t>ub</w:t>
       </w:r>
       <w:r>
         <w:rPr>
-          <w:rFonts w:ascii="Arial" w:hAnsi="Arial" w:cs="Arial"/>
-          <w:color w:val="212121"/>
-          <w:spacing w:val="-1"/>
+          <w:rFonts w:asciiTheme="minorHAnsi" w:hAnsiTheme="minorHAnsi" w:cstheme="minorHAnsi"/>
+          <w:color w:val="212121"/>
+          <w:spacing w:val="-1"/>
+          <w:sz w:val="28"/>
+          <w:szCs w:val="28"/>
         </w:rPr>
         <w:t xml:space="preserve"> repository, Netlify do the rest.</w:t>
       </w:r>
       <w:r>
         <w:rPr>
-          <w:rFonts w:ascii="Arial" w:hAnsi="Arial" w:cs="Arial"/>
-          <w:color w:val="212121"/>
-          <w:spacing w:val="-1"/>
+          <w:rFonts w:asciiTheme="minorHAnsi" w:hAnsiTheme="minorHAnsi" w:cstheme="minorHAnsi"/>
+          <w:color w:val="212121"/>
+          <w:spacing w:val="-1"/>
+          <w:sz w:val="28"/>
+          <w:szCs w:val="28"/>
         </w:rPr>
         <w:t xml:space="preserve"> </w:t>
       </w:r>
       <w:r>
         <w:rPr>
-          <w:rFonts w:ascii="Arial" w:hAnsi="Arial" w:cs="Arial"/>
+          <w:rFonts w:asciiTheme="minorHAnsi" w:hAnsiTheme="minorHAnsi" w:cstheme="minorHAnsi"/>
           <w:color w:val="000000"/>
-          <w:sz w:val="20"/>
-          <w:szCs w:val="20"/>
+          <w:sz w:val="28"/>
+          <w:szCs w:val="28"/>
           <w:shd w:val="clear" w:color="auto" w:fill="FFFFFF"/>
         </w:rPr>
         <w:t xml:space="preserve"> (</w:t>
       </w:r>
       <w:r>
         <w:rPr>
-          <w:rFonts w:ascii="Arial" w:hAnsi="Arial" w:cs="Arial"/>
+          <w:rFonts w:asciiTheme="minorHAnsi" w:hAnsiTheme="minorHAnsi" w:cstheme="minorHAnsi"/>
           <w:color w:val="000000"/>
-          <w:sz w:val="20"/>
-          <w:szCs w:val="20"/>
+          <w:sz w:val="28"/>
+          <w:szCs w:val="28"/>
           <w:shd w:val="clear" w:color="auto" w:fill="FFFFFF"/>
         </w:rPr>
-        <w:t xml:space="preserve">Ref 1. </w:t>
-      </w:r>
-      <w:r>
-        <w:rPr>
-          <w:rFonts w:ascii="Arial" w:hAnsi="Arial" w:cs="Arial"/>
-          <w:color w:val="000000"/>
-          <w:sz w:val="20"/>
-          <w:szCs w:val="20"/>
-          <w:shd w:val="clear" w:color="auto" w:fill="FFFFFF"/>
-        </w:rPr>
-        <w:t>blog.back4app.com</w:t>
-      </w:r>
-      <w:r>
-        <w:rPr>
-          <w:rFonts w:ascii="Arial" w:hAnsi="Arial" w:cs="Arial"/>
-          <w:color w:val="000000"/>
-          <w:sz w:val="20"/>
-          <w:szCs w:val="20"/>
-          <w:shd w:val="clear" w:color="auto" w:fill="FFFFFF"/>
-        </w:rPr>
-        <w:t xml:space="preserve"> </w:t>
-      </w:r>
-      <w:r>
-        <w:rPr>
-          <w:rFonts w:ascii="Arial" w:hAnsi="Arial" w:cs="Arial"/>
+        <w:t xml:space="preserve">Ref 1. blog.back4app.com </w:t>
+      </w:r>
+      <w:r>
+        <w:rPr>
+          <w:rFonts w:asciiTheme="minorHAnsi" w:hAnsiTheme="minorHAnsi" w:cstheme="minorHAnsi"/>
           <w:i/>
           <w:iCs/>
           <w:color w:val="000000"/>
-          <w:sz w:val="20"/>
-          <w:szCs w:val="20"/>
+          <w:sz w:val="28"/>
+          <w:szCs w:val="28"/>
           <w:shd w:val="clear" w:color="auto" w:fill="FFFFFF"/>
         </w:rPr>
         <w:t>What is Netlify? | Back4App Blog</w:t>
       </w:r>
       <w:r>
         <w:rPr>
-          <w:rFonts w:ascii="Arial" w:hAnsi="Arial" w:cs="Arial"/>
+          <w:rFonts w:asciiTheme="minorHAnsi" w:hAnsiTheme="minorHAnsi" w:cstheme="minorHAnsi"/>
           <w:color w:val="000000"/>
-          <w:sz w:val="20"/>
-          <w:szCs w:val="20"/>
+          <w:sz w:val="28"/>
+          <w:szCs w:val="28"/>
           <w:shd w:val="clear" w:color="auto" w:fill="FFFFFF"/>
         </w:rPr>
         <w:t>, 2020)</w:t>
@@ -488,90 +556,90 @@
         <w:shd w:val="clear" w:color="auto" w:fill="FFFFFF"/>
         <w:spacing w:before="300" w:beforeAutospacing="0" w:after="300" w:afterAutospacing="0"/>
         <w:rPr>
-          <w:rFonts w:ascii="Arial" w:hAnsi="Arial" w:cs="Arial"/>
-          <w:color w:val="212121"/>
-          <w:spacing w:val="-1"/>
-        </w:rPr>
-      </w:pPr>
-      <w:r>
-        <w:rPr>
-          <w:rFonts w:ascii="Arial" w:hAnsi="Arial" w:cs="Arial"/>
-          <w:color w:val="212121"/>
-          <w:spacing w:val="-1"/>
-        </w:rPr>
-        <w:t xml:space="preserve">Netlify offer </w:t>
-      </w:r>
-      <w:proofErr w:type="gramStart"/>
-      <w:r>
-        <w:rPr>
-          <w:rFonts w:ascii="Arial" w:hAnsi="Arial" w:cs="Arial"/>
-          <w:color w:val="212121"/>
-          <w:spacing w:val="-1"/>
-        </w:rPr>
-        <w:t>a number of</w:t>
-      </w:r>
-      <w:proofErr w:type="gramEnd"/>
-      <w:r>
-        <w:rPr>
-          <w:rFonts w:ascii="Arial" w:hAnsi="Arial" w:cs="Arial"/>
-          <w:color w:val="212121"/>
-          <w:spacing w:val="-1"/>
-        </w:rPr>
-        <w:t xml:space="preserve"> </w:t>
-      </w:r>
-      <w:r>
-        <w:rPr>
-          <w:rFonts w:ascii="Arial" w:hAnsi="Arial" w:cs="Arial"/>
-          <w:color w:val="212121"/>
-          <w:spacing w:val="-1"/>
+          <w:rFonts w:asciiTheme="minorHAnsi" w:hAnsiTheme="minorHAnsi" w:cstheme="minorHAnsi"/>
+          <w:color w:val="212121"/>
+          <w:spacing w:val="-1"/>
+          <w:sz w:val="28"/>
+          <w:szCs w:val="28"/>
+        </w:rPr>
+      </w:pPr>
+      <w:r>
+        <w:rPr>
+          <w:rFonts w:asciiTheme="minorHAnsi" w:hAnsiTheme="minorHAnsi" w:cstheme="minorHAnsi"/>
+          <w:color w:val="212121"/>
+          <w:spacing w:val="-1"/>
+          <w:sz w:val="28"/>
+          <w:szCs w:val="28"/>
+        </w:rPr>
+        <w:t xml:space="preserve">Netlify offer a number of </w:t>
+      </w:r>
+      <w:r>
+        <w:rPr>
+          <w:rFonts w:asciiTheme="minorHAnsi" w:hAnsiTheme="minorHAnsi" w:cstheme="minorHAnsi"/>
+          <w:color w:val="212121"/>
+          <w:spacing w:val="-1"/>
+          <w:sz w:val="28"/>
+          <w:szCs w:val="28"/>
         </w:rPr>
         <w:t xml:space="preserve">different </w:t>
       </w:r>
       <w:r>
         <w:rPr>
-          <w:rFonts w:ascii="Arial" w:hAnsi="Arial" w:cs="Arial"/>
-          <w:color w:val="212121"/>
-          <w:spacing w:val="-1"/>
+          <w:rFonts w:asciiTheme="minorHAnsi" w:hAnsiTheme="minorHAnsi" w:cstheme="minorHAnsi"/>
+          <w:color w:val="212121"/>
+          <w:spacing w:val="-1"/>
+          <w:sz w:val="28"/>
+          <w:szCs w:val="28"/>
         </w:rPr>
         <w:t xml:space="preserve">service </w:t>
       </w:r>
       <w:r>
         <w:rPr>
-          <w:rFonts w:ascii="Arial" w:hAnsi="Arial" w:cs="Arial"/>
-          <w:color w:val="212121"/>
-          <w:spacing w:val="-1"/>
+          <w:rFonts w:asciiTheme="minorHAnsi" w:hAnsiTheme="minorHAnsi" w:cstheme="minorHAnsi"/>
+          <w:color w:val="212121"/>
+          <w:spacing w:val="-1"/>
+          <w:sz w:val="28"/>
+          <w:szCs w:val="28"/>
         </w:rPr>
         <w:t>packages</w:t>
       </w:r>
       <w:r>
         <w:rPr>
-          <w:rFonts w:ascii="Arial" w:hAnsi="Arial" w:cs="Arial"/>
-          <w:color w:val="212121"/>
-          <w:spacing w:val="-1"/>
+          <w:rFonts w:asciiTheme="minorHAnsi" w:hAnsiTheme="minorHAnsi" w:cstheme="minorHAnsi"/>
+          <w:color w:val="212121"/>
+          <w:spacing w:val="-1"/>
+          <w:sz w:val="28"/>
+          <w:szCs w:val="28"/>
         </w:rPr>
         <w:t xml:space="preserve">, the first three would be of interest to our </w:t>
       </w:r>
       <w:r>
         <w:rPr>
-          <w:rFonts w:ascii="Arial" w:hAnsi="Arial" w:cs="Arial"/>
-          <w:color w:val="212121"/>
-          <w:spacing w:val="-1"/>
+          <w:rFonts w:asciiTheme="minorHAnsi" w:hAnsiTheme="minorHAnsi" w:cstheme="minorHAnsi"/>
+          <w:color w:val="212121"/>
+          <w:spacing w:val="-1"/>
+          <w:sz w:val="28"/>
+          <w:szCs w:val="28"/>
         </w:rPr>
         <w:t>application</w:t>
       </w:r>
       <w:r>
         <w:rPr>
-          <w:rFonts w:ascii="Arial" w:hAnsi="Arial" w:cs="Arial"/>
-          <w:color w:val="212121"/>
-          <w:spacing w:val="-1"/>
+          <w:rFonts w:asciiTheme="minorHAnsi" w:hAnsiTheme="minorHAnsi" w:cstheme="minorHAnsi"/>
+          <w:color w:val="212121"/>
+          <w:spacing w:val="-1"/>
+          <w:sz w:val="28"/>
+          <w:szCs w:val="28"/>
         </w:rPr>
         <w:t>. They are:</w:t>
       </w:r>
       <w:r>
         <w:rPr>
-          <w:rFonts w:ascii="Arial" w:hAnsi="Arial" w:cs="Arial"/>
-          <w:color w:val="212121"/>
-          <w:spacing w:val="-1"/>
+          <w:rFonts w:asciiTheme="minorHAnsi" w:hAnsiTheme="minorHAnsi" w:cstheme="minorHAnsi"/>
+          <w:color w:val="212121"/>
+          <w:spacing w:val="-1"/>
+          <w:sz w:val="28"/>
+          <w:szCs w:val="28"/>
         </w:rPr>
         <w:t xml:space="preserve"> </w:t>
       </w:r>
@@ -582,48 +650,60 @@
         <w:shd w:val="clear" w:color="auto" w:fill="FFFFFF"/>
         <w:spacing w:before="300" w:beforeAutospacing="0" w:after="300" w:afterAutospacing="0"/>
         <w:rPr>
-          <w:rFonts w:ascii="Arial" w:hAnsi="Arial" w:cs="Arial"/>
-          <w:color w:val="212121"/>
-          <w:spacing w:val="-1"/>
-        </w:rPr>
-      </w:pPr>
-      <w:r>
-        <w:rPr>
-          <w:rFonts w:ascii="Arial" w:hAnsi="Arial" w:cs="Arial"/>
-          <w:color w:val="212121"/>
-          <w:spacing w:val="-1"/>
+          <w:rFonts w:asciiTheme="minorHAnsi" w:hAnsiTheme="minorHAnsi" w:cstheme="minorHAnsi"/>
+          <w:color w:val="212121"/>
+          <w:spacing w:val="-1"/>
+          <w:sz w:val="28"/>
+          <w:szCs w:val="28"/>
+        </w:rPr>
+      </w:pPr>
+      <w:r>
+        <w:rPr>
+          <w:rFonts w:asciiTheme="minorHAnsi" w:hAnsiTheme="minorHAnsi" w:cstheme="minorHAnsi"/>
+          <w:color w:val="212121"/>
+          <w:spacing w:val="-1"/>
+          <w:sz w:val="28"/>
+          <w:szCs w:val="28"/>
         </w:rPr>
         <w:t>1.</w:t>
       </w:r>
       <w:r>
         <w:rPr>
-          <w:rFonts w:ascii="Arial" w:hAnsi="Arial" w:cs="Arial"/>
-          <w:color w:val="212121"/>
-          <w:spacing w:val="-1"/>
+          <w:rFonts w:asciiTheme="minorHAnsi" w:hAnsiTheme="minorHAnsi" w:cstheme="minorHAnsi"/>
+          <w:color w:val="212121"/>
+          <w:spacing w:val="-1"/>
+          <w:sz w:val="28"/>
+          <w:szCs w:val="28"/>
         </w:rPr>
         <w:t xml:space="preserve"> </w:t>
       </w:r>
       <w:r>
         <w:rPr>
-          <w:rFonts w:ascii="Arial" w:hAnsi="Arial" w:cs="Arial"/>
-          <w:color w:val="212121"/>
-          <w:spacing w:val="-1"/>
+          <w:rFonts w:asciiTheme="minorHAnsi" w:hAnsiTheme="minorHAnsi" w:cstheme="minorHAnsi"/>
+          <w:color w:val="212121"/>
+          <w:spacing w:val="-1"/>
+          <w:sz w:val="28"/>
+          <w:szCs w:val="28"/>
         </w:rPr>
         <w:t xml:space="preserve">“Starter” </w:t>
       </w:r>
       <w:r>
         <w:rPr>
-          <w:rFonts w:ascii="Arial" w:hAnsi="Arial" w:cs="Arial"/>
-          <w:color w:val="212121"/>
-          <w:spacing w:val="-1"/>
+          <w:rFonts w:asciiTheme="minorHAnsi" w:hAnsiTheme="minorHAnsi" w:cstheme="minorHAnsi"/>
+          <w:color w:val="212121"/>
+          <w:spacing w:val="-1"/>
+          <w:sz w:val="28"/>
+          <w:szCs w:val="28"/>
         </w:rPr>
         <w:t xml:space="preserve">A free service for small scale websites and </w:t>
       </w:r>
       <w:r>
         <w:rPr>
-          <w:rFonts w:ascii="Arial" w:hAnsi="Arial" w:cs="Arial"/>
-          <w:color w:val="212121"/>
-          <w:spacing w:val="-1"/>
+          <w:rFonts w:asciiTheme="minorHAnsi" w:hAnsiTheme="minorHAnsi" w:cstheme="minorHAnsi"/>
+          <w:color w:val="212121"/>
+          <w:spacing w:val="-1"/>
+          <w:sz w:val="28"/>
+          <w:szCs w:val="28"/>
         </w:rPr>
         <w:t>testing.</w:t>
       </w:r>
@@ -634,40 +714,50 @@
         <w:shd w:val="clear" w:color="auto" w:fill="FFFFFF"/>
         <w:spacing w:before="300" w:beforeAutospacing="0" w:after="300" w:afterAutospacing="0"/>
         <w:rPr>
-          <w:rFonts w:ascii="Arial" w:hAnsi="Arial" w:cs="Arial"/>
-          <w:color w:val="212121"/>
-          <w:spacing w:val="-1"/>
-        </w:rPr>
-      </w:pPr>
-      <w:r>
-        <w:rPr>
-          <w:rFonts w:ascii="Arial" w:hAnsi="Arial" w:cs="Arial"/>
-          <w:color w:val="212121"/>
-          <w:spacing w:val="-1"/>
+          <w:rFonts w:asciiTheme="minorHAnsi" w:hAnsiTheme="minorHAnsi" w:cstheme="minorHAnsi"/>
+          <w:color w:val="212121"/>
+          <w:spacing w:val="-1"/>
+          <w:sz w:val="28"/>
+          <w:szCs w:val="28"/>
+        </w:rPr>
+      </w:pPr>
+      <w:r>
+        <w:rPr>
+          <w:rFonts w:asciiTheme="minorHAnsi" w:hAnsiTheme="minorHAnsi" w:cstheme="minorHAnsi"/>
+          <w:color w:val="212121"/>
+          <w:spacing w:val="-1"/>
+          <w:sz w:val="28"/>
+          <w:szCs w:val="28"/>
         </w:rPr>
         <w:t>2. “Pro”</w:t>
       </w:r>
       <w:r>
         <w:rPr>
-          <w:rFonts w:ascii="Arial" w:hAnsi="Arial" w:cs="Arial"/>
-          <w:color w:val="212121"/>
-          <w:spacing w:val="-1"/>
+          <w:rFonts w:asciiTheme="minorHAnsi" w:hAnsiTheme="minorHAnsi" w:cstheme="minorHAnsi"/>
+          <w:color w:val="212121"/>
+          <w:spacing w:val="-1"/>
+          <w:sz w:val="28"/>
+          <w:szCs w:val="28"/>
         </w:rPr>
         <w:t xml:space="preserve"> For larger scale websites </w:t>
       </w:r>
       <w:r>
         <w:rPr>
-          <w:rFonts w:ascii="Arial" w:hAnsi="Arial" w:cs="Arial"/>
-          <w:color w:val="212121"/>
-          <w:spacing w:val="-1"/>
+          <w:rFonts w:asciiTheme="minorHAnsi" w:hAnsiTheme="minorHAnsi" w:cstheme="minorHAnsi"/>
+          <w:color w:val="212121"/>
+          <w:spacing w:val="-1"/>
+          <w:sz w:val="28"/>
+          <w:szCs w:val="28"/>
         </w:rPr>
         <w:t>that require greater bandwidth and</w:t>
       </w:r>
       <w:r>
         <w:rPr>
-          <w:rFonts w:ascii="Arial" w:hAnsi="Arial" w:cs="Arial"/>
-          <w:color w:val="212121"/>
-          <w:spacing w:val="-1"/>
+          <w:rFonts w:asciiTheme="minorHAnsi" w:hAnsiTheme="minorHAnsi" w:cstheme="minorHAnsi"/>
+          <w:color w:val="212121"/>
+          <w:spacing w:val="-1"/>
+          <w:sz w:val="28"/>
+          <w:szCs w:val="28"/>
         </w:rPr>
         <w:t xml:space="preserve"> support.</w:t>
       </w:r>
@@ -678,64 +768,80 @@
         <w:shd w:val="clear" w:color="auto" w:fill="FFFFFF"/>
         <w:spacing w:before="300" w:beforeAutospacing="0" w:after="300" w:afterAutospacing="0"/>
         <w:rPr>
-          <w:rFonts w:ascii="Arial" w:hAnsi="Arial" w:cs="Arial"/>
-          <w:color w:val="212121"/>
-          <w:spacing w:val="-1"/>
-        </w:rPr>
-      </w:pPr>
-      <w:r>
-        <w:rPr>
-          <w:rFonts w:ascii="Arial" w:hAnsi="Arial" w:cs="Arial"/>
-          <w:color w:val="212121"/>
-          <w:spacing w:val="-1"/>
+          <w:rFonts w:asciiTheme="minorHAnsi" w:hAnsiTheme="minorHAnsi" w:cstheme="minorHAnsi"/>
+          <w:color w:val="212121"/>
+          <w:spacing w:val="-1"/>
+          <w:sz w:val="28"/>
+          <w:szCs w:val="28"/>
+        </w:rPr>
+      </w:pPr>
+      <w:r>
+        <w:rPr>
+          <w:rFonts w:asciiTheme="minorHAnsi" w:hAnsiTheme="minorHAnsi" w:cstheme="minorHAnsi"/>
+          <w:color w:val="212121"/>
+          <w:spacing w:val="-1"/>
+          <w:sz w:val="28"/>
+          <w:szCs w:val="28"/>
         </w:rPr>
         <w:t xml:space="preserve">3. “Business” </w:t>
       </w:r>
       <w:r>
         <w:rPr>
-          <w:rFonts w:ascii="Arial" w:hAnsi="Arial" w:cs="Arial"/>
-          <w:color w:val="212121"/>
-          <w:spacing w:val="-1"/>
+          <w:rFonts w:asciiTheme="minorHAnsi" w:hAnsiTheme="minorHAnsi" w:cstheme="minorHAnsi"/>
+          <w:color w:val="212121"/>
+          <w:spacing w:val="-1"/>
+          <w:sz w:val="28"/>
+          <w:szCs w:val="28"/>
         </w:rPr>
         <w:t xml:space="preserve">For </w:t>
       </w:r>
       <w:r>
         <w:rPr>
-          <w:rFonts w:ascii="Arial" w:hAnsi="Arial" w:cs="Arial"/>
-          <w:color w:val="212121"/>
-          <w:spacing w:val="-1"/>
+          <w:rFonts w:asciiTheme="minorHAnsi" w:hAnsiTheme="minorHAnsi" w:cstheme="minorHAnsi"/>
+          <w:color w:val="212121"/>
+          <w:spacing w:val="-1"/>
+          <w:sz w:val="28"/>
+          <w:szCs w:val="28"/>
         </w:rPr>
         <w:t>full scale business web applications</w:t>
       </w:r>
       <w:r>
         <w:rPr>
-          <w:rFonts w:ascii="Arial" w:hAnsi="Arial" w:cs="Arial"/>
-          <w:color w:val="212121"/>
-          <w:spacing w:val="-1"/>
+          <w:rFonts w:asciiTheme="minorHAnsi" w:hAnsiTheme="minorHAnsi" w:cstheme="minorHAnsi"/>
+          <w:color w:val="212121"/>
+          <w:spacing w:val="-1"/>
+          <w:sz w:val="28"/>
+          <w:szCs w:val="28"/>
         </w:rPr>
         <w:t xml:space="preserve"> with full support and </w:t>
       </w:r>
       <w:r>
         <w:rPr>
-          <w:rFonts w:ascii="Arial" w:hAnsi="Arial" w:cs="Arial"/>
-          <w:color w:val="212121"/>
-          <w:spacing w:val="-1"/>
+          <w:rFonts w:asciiTheme="minorHAnsi" w:hAnsiTheme="minorHAnsi" w:cstheme="minorHAnsi"/>
+          <w:color w:val="212121"/>
+          <w:spacing w:val="-1"/>
+          <w:sz w:val="28"/>
+          <w:szCs w:val="28"/>
         </w:rPr>
         <w:t xml:space="preserve">dedicated </w:t>
       </w:r>
       <w:r>
         <w:rPr>
-          <w:rFonts w:ascii="Arial" w:hAnsi="Arial" w:cs="Arial"/>
-          <w:color w:val="212121"/>
-          <w:spacing w:val="-1"/>
+          <w:rFonts w:asciiTheme="minorHAnsi" w:hAnsiTheme="minorHAnsi" w:cstheme="minorHAnsi"/>
+          <w:color w:val="212121"/>
+          <w:spacing w:val="-1"/>
+          <w:sz w:val="28"/>
+          <w:szCs w:val="28"/>
         </w:rPr>
         <w:tab/>
       </w:r>
       <w:r>
         <w:rPr>
-          <w:rFonts w:ascii="Arial" w:hAnsi="Arial" w:cs="Arial"/>
-          <w:color w:val="212121"/>
-          <w:spacing w:val="-1"/>
+          <w:rFonts w:asciiTheme="minorHAnsi" w:hAnsiTheme="minorHAnsi" w:cstheme="minorHAnsi"/>
+          <w:color w:val="212121"/>
+          <w:spacing w:val="-1"/>
+          <w:sz w:val="28"/>
+          <w:szCs w:val="28"/>
         </w:rPr>
         <w:tab/>
         <w:t>Netlify support.</w:t>
@@ -747,517 +853,640 @@
         <w:shd w:val="clear" w:color="auto" w:fill="FFFFFF"/>
         <w:spacing w:before="300" w:beforeAutospacing="0" w:after="300" w:afterAutospacing="0"/>
         <w:rPr>
-          <w:rFonts w:ascii="Arial" w:hAnsi="Arial" w:cs="Arial"/>
-          <w:color w:val="212121"/>
-          <w:spacing w:val="-1"/>
-        </w:rPr>
-      </w:pPr>
-      <w:r>
-        <w:rPr>
-          <w:rFonts w:ascii="Arial" w:hAnsi="Arial" w:cs="Arial"/>
-          <w:color w:val="212121"/>
-          <w:spacing w:val="-1"/>
+          <w:rFonts w:asciiTheme="minorHAnsi" w:hAnsiTheme="minorHAnsi" w:cstheme="minorHAnsi"/>
+          <w:color w:val="212121"/>
+          <w:spacing w:val="-1"/>
+          <w:sz w:val="28"/>
+          <w:szCs w:val="28"/>
+        </w:rPr>
+      </w:pPr>
+      <w:r>
+        <w:rPr>
+          <w:rFonts w:asciiTheme="minorHAnsi" w:hAnsiTheme="minorHAnsi" w:cstheme="minorHAnsi"/>
+          <w:color w:val="212121"/>
+          <w:spacing w:val="-1"/>
+          <w:sz w:val="28"/>
+          <w:szCs w:val="28"/>
         </w:rPr>
         <w:t xml:space="preserve">Initial </w:t>
       </w:r>
       <w:r>
         <w:rPr>
-          <w:rFonts w:ascii="Arial" w:hAnsi="Arial" w:cs="Arial"/>
-          <w:color w:val="212121"/>
-          <w:spacing w:val="-1"/>
+          <w:rFonts w:asciiTheme="minorHAnsi" w:hAnsiTheme="minorHAnsi" w:cstheme="minorHAnsi"/>
+          <w:color w:val="212121"/>
+          <w:spacing w:val="-1"/>
+          <w:sz w:val="28"/>
+          <w:szCs w:val="28"/>
         </w:rPr>
         <w:t xml:space="preserve">development and testing of </w:t>
       </w:r>
       <w:r>
         <w:rPr>
-          <w:rFonts w:ascii="Arial" w:hAnsi="Arial" w:cs="Arial"/>
-          <w:color w:val="212121"/>
-          <w:spacing w:val="-1"/>
+          <w:rFonts w:asciiTheme="minorHAnsi" w:hAnsiTheme="minorHAnsi" w:cstheme="minorHAnsi"/>
+          <w:color w:val="212121"/>
+          <w:spacing w:val="-1"/>
+          <w:sz w:val="28"/>
+          <w:szCs w:val="28"/>
         </w:rPr>
         <w:t>our</w:t>
       </w:r>
       <w:r>
         <w:rPr>
-          <w:rFonts w:ascii="Arial" w:hAnsi="Arial" w:cs="Arial"/>
-          <w:color w:val="212121"/>
-          <w:spacing w:val="-1"/>
+          <w:rFonts w:asciiTheme="minorHAnsi" w:hAnsiTheme="minorHAnsi" w:cstheme="minorHAnsi"/>
+          <w:color w:val="212121"/>
+          <w:spacing w:val="-1"/>
+          <w:sz w:val="28"/>
+          <w:szCs w:val="28"/>
         </w:rPr>
         <w:t xml:space="preserve"> web applic</w:t>
       </w:r>
       <w:r>
         <w:rPr>
-          <w:rFonts w:ascii="Arial" w:hAnsi="Arial" w:cs="Arial"/>
-          <w:color w:val="212121"/>
-          <w:spacing w:val="-1"/>
+          <w:rFonts w:asciiTheme="minorHAnsi" w:hAnsiTheme="minorHAnsi" w:cstheme="minorHAnsi"/>
+          <w:color w:val="212121"/>
+          <w:spacing w:val="-1"/>
+          <w:sz w:val="28"/>
+          <w:szCs w:val="28"/>
         </w:rPr>
         <w:t xml:space="preserve">ation </w:t>
       </w:r>
       <w:r>
         <w:rPr>
-          <w:rFonts w:ascii="Arial" w:hAnsi="Arial" w:cs="Arial"/>
-          <w:color w:val="212121"/>
-          <w:spacing w:val="-1"/>
+          <w:rFonts w:asciiTheme="minorHAnsi" w:hAnsiTheme="minorHAnsi" w:cstheme="minorHAnsi"/>
+          <w:color w:val="212121"/>
+          <w:spacing w:val="-1"/>
+          <w:sz w:val="28"/>
+          <w:szCs w:val="28"/>
         </w:rPr>
         <w:t xml:space="preserve">would be </w:t>
       </w:r>
       <w:r>
         <w:rPr>
-          <w:rFonts w:ascii="Arial" w:hAnsi="Arial" w:cs="Arial"/>
-          <w:color w:val="212121"/>
-          <w:spacing w:val="-1"/>
+          <w:rFonts w:asciiTheme="minorHAnsi" w:hAnsiTheme="minorHAnsi" w:cstheme="minorHAnsi"/>
+          <w:color w:val="212121"/>
+          <w:spacing w:val="-1"/>
+          <w:sz w:val="28"/>
+          <w:szCs w:val="28"/>
         </w:rPr>
         <w:t xml:space="preserve">implemented with the “Starter” package. This provides </w:t>
       </w:r>
       <w:r>
         <w:rPr>
-          <w:rFonts w:ascii="Arial" w:hAnsi="Arial" w:cs="Arial"/>
-          <w:color w:val="212121"/>
-          <w:spacing w:val="-1"/>
+          <w:rFonts w:asciiTheme="minorHAnsi" w:hAnsiTheme="minorHAnsi" w:cstheme="minorHAnsi"/>
+          <w:color w:val="212121"/>
+          <w:spacing w:val="-1"/>
+          <w:sz w:val="28"/>
+          <w:szCs w:val="28"/>
         </w:rPr>
         <w:t>basic</w:t>
       </w:r>
       <w:r>
         <w:rPr>
-          <w:rFonts w:ascii="Arial" w:hAnsi="Arial" w:cs="Arial"/>
-          <w:color w:val="212121"/>
-          <w:spacing w:val="-1"/>
+          <w:rFonts w:asciiTheme="minorHAnsi" w:hAnsiTheme="minorHAnsi" w:cstheme="minorHAnsi"/>
+          <w:color w:val="212121"/>
+          <w:spacing w:val="-1"/>
+          <w:sz w:val="28"/>
+          <w:szCs w:val="28"/>
         </w:rPr>
         <w:t xml:space="preserve"> web hosting and rendering</w:t>
       </w:r>
       <w:r>
         <w:rPr>
-          <w:rFonts w:ascii="Arial" w:hAnsi="Arial" w:cs="Arial"/>
-          <w:color w:val="212121"/>
-          <w:spacing w:val="-1"/>
+          <w:rFonts w:asciiTheme="minorHAnsi" w:hAnsiTheme="minorHAnsi" w:cstheme="minorHAnsi"/>
+          <w:color w:val="212121"/>
+          <w:spacing w:val="-1"/>
+          <w:sz w:val="28"/>
+          <w:szCs w:val="28"/>
         </w:rPr>
         <w:t xml:space="preserve"> which would be sufficient </w:t>
       </w:r>
       <w:r>
         <w:rPr>
-          <w:rFonts w:ascii="Arial" w:hAnsi="Arial" w:cs="Arial"/>
-          <w:color w:val="212121"/>
-          <w:spacing w:val="-1"/>
+          <w:rFonts w:asciiTheme="minorHAnsi" w:hAnsiTheme="minorHAnsi" w:cstheme="minorHAnsi"/>
+          <w:color w:val="212121"/>
+          <w:spacing w:val="-1"/>
+          <w:sz w:val="28"/>
+          <w:szCs w:val="28"/>
         </w:rPr>
         <w:t xml:space="preserve">to allow us to test and develop the </w:t>
       </w:r>
       <w:r>
         <w:rPr>
-          <w:rFonts w:ascii="Arial" w:hAnsi="Arial" w:cs="Arial"/>
-          <w:color w:val="212121"/>
-          <w:spacing w:val="-1"/>
+          <w:rFonts w:asciiTheme="minorHAnsi" w:hAnsiTheme="minorHAnsi" w:cstheme="minorHAnsi"/>
+          <w:color w:val="212121"/>
+          <w:spacing w:val="-1"/>
+          <w:sz w:val="28"/>
+          <w:szCs w:val="28"/>
         </w:rPr>
         <w:t>application before full deployment.</w:t>
       </w:r>
       <w:r>
         <w:rPr>
-          <w:rFonts w:ascii="Arial" w:hAnsi="Arial" w:cs="Arial"/>
-          <w:color w:val="212121"/>
-          <w:spacing w:val="-1"/>
+          <w:rFonts w:asciiTheme="minorHAnsi" w:hAnsiTheme="minorHAnsi" w:cstheme="minorHAnsi"/>
+          <w:color w:val="212121"/>
+          <w:spacing w:val="-1"/>
+          <w:sz w:val="28"/>
+          <w:szCs w:val="28"/>
         </w:rPr>
         <w:t xml:space="preserve"> Once </w:t>
       </w:r>
       <w:r>
         <w:rPr>
-          <w:rFonts w:ascii="Arial" w:hAnsi="Arial" w:cs="Arial"/>
-          <w:color w:val="212121"/>
-          <w:spacing w:val="-1"/>
+          <w:rFonts w:asciiTheme="minorHAnsi" w:hAnsiTheme="minorHAnsi" w:cstheme="minorHAnsi"/>
+          <w:color w:val="212121"/>
+          <w:spacing w:val="-1"/>
+          <w:sz w:val="28"/>
+          <w:szCs w:val="28"/>
         </w:rPr>
         <w:t xml:space="preserve">our web app is fully </w:t>
       </w:r>
       <w:r>
         <w:rPr>
-          <w:rFonts w:ascii="Arial" w:hAnsi="Arial" w:cs="Arial"/>
-          <w:color w:val="212121"/>
-          <w:spacing w:val="-1"/>
+          <w:rFonts w:asciiTheme="minorHAnsi" w:hAnsiTheme="minorHAnsi" w:cstheme="minorHAnsi"/>
+          <w:color w:val="212121"/>
+          <w:spacing w:val="-1"/>
+          <w:sz w:val="28"/>
+          <w:szCs w:val="28"/>
         </w:rPr>
         <w:t>deployed,</w:t>
       </w:r>
       <w:r>
         <w:rPr>
-          <w:rFonts w:ascii="Arial" w:hAnsi="Arial" w:cs="Arial"/>
-          <w:color w:val="212121"/>
-          <w:spacing w:val="-1"/>
+          <w:rFonts w:asciiTheme="minorHAnsi" w:hAnsiTheme="minorHAnsi" w:cstheme="minorHAnsi"/>
+          <w:color w:val="212121"/>
+          <w:spacing w:val="-1"/>
+          <w:sz w:val="28"/>
+          <w:szCs w:val="28"/>
         </w:rPr>
         <w:t xml:space="preserve"> we would need to initially </w:t>
       </w:r>
       <w:r>
         <w:rPr>
-          <w:rFonts w:ascii="Arial" w:hAnsi="Arial" w:cs="Arial"/>
-          <w:color w:val="212121"/>
-          <w:spacing w:val="-1"/>
+          <w:rFonts w:asciiTheme="minorHAnsi" w:hAnsiTheme="minorHAnsi" w:cstheme="minorHAnsi"/>
+          <w:color w:val="212121"/>
+          <w:spacing w:val="-1"/>
+          <w:sz w:val="28"/>
+          <w:szCs w:val="28"/>
         </w:rPr>
         <w:t xml:space="preserve">upgrade to the “Pro” packaged </w:t>
       </w:r>
       <w:r>
         <w:rPr>
-          <w:rFonts w:ascii="Arial" w:hAnsi="Arial" w:cs="Arial"/>
-          <w:color w:val="212121"/>
-          <w:spacing w:val="-1"/>
+          <w:rFonts w:asciiTheme="minorHAnsi" w:hAnsiTheme="minorHAnsi" w:cstheme="minorHAnsi"/>
+          <w:color w:val="212121"/>
+          <w:spacing w:val="-1"/>
+          <w:sz w:val="28"/>
+          <w:szCs w:val="28"/>
         </w:rPr>
         <w:t xml:space="preserve">which </w:t>
       </w:r>
       <w:r>
         <w:rPr>
-          <w:rFonts w:ascii="Arial" w:hAnsi="Arial" w:cs="Arial"/>
-          <w:color w:val="212121"/>
-          <w:spacing w:val="-1"/>
+          <w:rFonts w:asciiTheme="minorHAnsi" w:hAnsiTheme="minorHAnsi" w:cstheme="minorHAnsi"/>
+          <w:color w:val="212121"/>
+          <w:spacing w:val="-1"/>
+          <w:sz w:val="28"/>
+          <w:szCs w:val="28"/>
         </w:rPr>
         <w:t xml:space="preserve">costs </w:t>
       </w:r>
       <w:r>
         <w:rPr>
-          <w:rFonts w:ascii="Arial" w:hAnsi="Arial" w:cs="Arial"/>
-          <w:color w:val="212121"/>
-          <w:spacing w:val="-1"/>
+          <w:rFonts w:asciiTheme="minorHAnsi" w:hAnsiTheme="minorHAnsi" w:cstheme="minorHAnsi"/>
+          <w:color w:val="212121"/>
+          <w:spacing w:val="-1"/>
+          <w:sz w:val="28"/>
+          <w:szCs w:val="28"/>
         </w:rPr>
         <w:t xml:space="preserve">US$19 per team member, per month. This package </w:t>
       </w:r>
       <w:r>
         <w:rPr>
-          <w:rFonts w:ascii="Arial" w:hAnsi="Arial" w:cs="Arial"/>
-          <w:color w:val="212121"/>
-          <w:spacing w:val="-1"/>
+          <w:rFonts w:asciiTheme="minorHAnsi" w:hAnsiTheme="minorHAnsi" w:cstheme="minorHAnsi"/>
+          <w:color w:val="212121"/>
+          <w:spacing w:val="-1"/>
+          <w:sz w:val="28"/>
+          <w:szCs w:val="28"/>
         </w:rPr>
         <w:t xml:space="preserve">offers </w:t>
       </w:r>
       <w:r>
         <w:rPr>
-          <w:rFonts w:ascii="Arial" w:hAnsi="Arial" w:cs="Arial"/>
-          <w:color w:val="212121"/>
-          <w:spacing w:val="-1"/>
+          <w:rFonts w:asciiTheme="minorHAnsi" w:hAnsiTheme="minorHAnsi" w:cstheme="minorHAnsi"/>
+          <w:color w:val="212121"/>
+          <w:spacing w:val="-1"/>
+          <w:sz w:val="28"/>
+          <w:szCs w:val="28"/>
         </w:rPr>
         <w:t>an increased access bandwidth and many other additional included features</w:t>
       </w:r>
       <w:r>
         <w:rPr>
-          <w:rFonts w:ascii="Arial" w:hAnsi="Arial" w:cs="Arial"/>
-          <w:color w:val="212121"/>
-          <w:spacing w:val="-1"/>
+          <w:rFonts w:asciiTheme="minorHAnsi" w:hAnsiTheme="minorHAnsi" w:cstheme="minorHAnsi"/>
+          <w:color w:val="212121"/>
+          <w:spacing w:val="-1"/>
+          <w:sz w:val="28"/>
+          <w:szCs w:val="28"/>
         </w:rPr>
         <w:t xml:space="preserve"> such as </w:t>
       </w:r>
       <w:r>
         <w:rPr>
-          <w:rFonts w:ascii="Arial" w:hAnsi="Arial" w:cs="Arial"/>
-          <w:color w:val="212121"/>
-          <w:spacing w:val="-1"/>
+          <w:rFonts w:asciiTheme="minorHAnsi" w:hAnsiTheme="minorHAnsi" w:cstheme="minorHAnsi"/>
+          <w:color w:val="212121"/>
+          <w:spacing w:val="-1"/>
+          <w:sz w:val="28"/>
+          <w:szCs w:val="28"/>
         </w:rPr>
         <w:t>logon passwords and authentication</w:t>
       </w:r>
       <w:r>
         <w:rPr>
-          <w:rFonts w:ascii="Arial" w:hAnsi="Arial" w:cs="Arial"/>
-          <w:color w:val="212121"/>
-          <w:spacing w:val="-1"/>
+          <w:rFonts w:asciiTheme="minorHAnsi" w:hAnsiTheme="minorHAnsi" w:cstheme="minorHAnsi"/>
+          <w:color w:val="212121"/>
+          <w:spacing w:val="-1"/>
+          <w:sz w:val="28"/>
+          <w:szCs w:val="28"/>
         </w:rPr>
         <w:t>, and access to technical support</w:t>
       </w:r>
       <w:r>
         <w:rPr>
-          <w:rFonts w:ascii="Arial" w:hAnsi="Arial" w:cs="Arial"/>
-          <w:color w:val="212121"/>
-          <w:spacing w:val="-1"/>
+          <w:rFonts w:asciiTheme="minorHAnsi" w:hAnsiTheme="minorHAnsi" w:cstheme="minorHAnsi"/>
+          <w:color w:val="212121"/>
+          <w:spacing w:val="-1"/>
+          <w:sz w:val="28"/>
+          <w:szCs w:val="28"/>
         </w:rPr>
         <w:t>.</w:t>
       </w:r>
       <w:r>
         <w:rPr>
-          <w:rFonts w:ascii="Arial" w:hAnsi="Arial" w:cs="Arial"/>
-          <w:color w:val="212121"/>
-          <w:spacing w:val="-1"/>
+          <w:rFonts w:asciiTheme="minorHAnsi" w:hAnsiTheme="minorHAnsi" w:cstheme="minorHAnsi"/>
+          <w:color w:val="212121"/>
+          <w:spacing w:val="-1"/>
+          <w:sz w:val="28"/>
+          <w:szCs w:val="28"/>
         </w:rPr>
         <w:t xml:space="preserve"> </w:t>
       </w:r>
       <w:r>
         <w:rPr>
-          <w:rFonts w:ascii="Arial" w:hAnsi="Arial" w:cs="Arial"/>
-          <w:color w:val="212121"/>
-          <w:spacing w:val="-1"/>
+          <w:rFonts w:asciiTheme="minorHAnsi" w:hAnsiTheme="minorHAnsi" w:cstheme="minorHAnsi"/>
+          <w:color w:val="212121"/>
+          <w:spacing w:val="-1"/>
+          <w:sz w:val="28"/>
+          <w:szCs w:val="28"/>
         </w:rPr>
         <w:t xml:space="preserve">When </w:t>
       </w:r>
       <w:r>
         <w:rPr>
-          <w:rFonts w:ascii="Arial" w:hAnsi="Arial" w:cs="Arial"/>
-          <w:color w:val="212121"/>
-          <w:spacing w:val="-1"/>
+          <w:rFonts w:asciiTheme="minorHAnsi" w:hAnsiTheme="minorHAnsi" w:cstheme="minorHAnsi"/>
+          <w:color w:val="212121"/>
+          <w:spacing w:val="-1"/>
+          <w:sz w:val="28"/>
+          <w:szCs w:val="28"/>
         </w:rPr>
         <w:t>our web application</w:t>
       </w:r>
       <w:r>
         <w:rPr>
-          <w:rFonts w:ascii="Arial" w:hAnsi="Arial" w:cs="Arial"/>
-          <w:color w:val="212121"/>
-          <w:spacing w:val="-1"/>
+          <w:rFonts w:asciiTheme="minorHAnsi" w:hAnsiTheme="minorHAnsi" w:cstheme="minorHAnsi"/>
+          <w:color w:val="212121"/>
+          <w:spacing w:val="-1"/>
+          <w:sz w:val="28"/>
+          <w:szCs w:val="28"/>
         </w:rPr>
         <w:t xml:space="preserve"> </w:t>
       </w:r>
       <w:r>
         <w:rPr>
-          <w:rFonts w:ascii="Arial" w:hAnsi="Arial" w:cs="Arial"/>
-          <w:color w:val="212121"/>
-          <w:spacing w:val="-1"/>
+          <w:rFonts w:asciiTheme="minorHAnsi" w:hAnsiTheme="minorHAnsi" w:cstheme="minorHAnsi"/>
+          <w:color w:val="212121"/>
+          <w:spacing w:val="-1"/>
+          <w:sz w:val="28"/>
+          <w:szCs w:val="28"/>
         </w:rPr>
         <w:t xml:space="preserve">is up and </w:t>
       </w:r>
       <w:r>
         <w:rPr>
-          <w:rFonts w:ascii="Arial" w:hAnsi="Arial" w:cs="Arial"/>
-          <w:color w:val="212121"/>
-          <w:spacing w:val="-1"/>
+          <w:rFonts w:asciiTheme="minorHAnsi" w:hAnsiTheme="minorHAnsi" w:cstheme="minorHAnsi"/>
+          <w:color w:val="212121"/>
+          <w:spacing w:val="-1"/>
+          <w:sz w:val="28"/>
+          <w:szCs w:val="28"/>
         </w:rPr>
         <w:t>running,</w:t>
       </w:r>
       <w:r>
         <w:rPr>
-          <w:rFonts w:ascii="Arial" w:hAnsi="Arial" w:cs="Arial"/>
-          <w:color w:val="212121"/>
-          <w:spacing w:val="-1"/>
+          <w:rFonts w:asciiTheme="minorHAnsi" w:hAnsiTheme="minorHAnsi" w:cstheme="minorHAnsi"/>
+          <w:color w:val="212121"/>
+          <w:spacing w:val="-1"/>
+          <w:sz w:val="28"/>
+          <w:szCs w:val="28"/>
         </w:rPr>
         <w:t xml:space="preserve"> </w:t>
       </w:r>
       <w:r>
         <w:rPr>
-          <w:rFonts w:ascii="Arial" w:hAnsi="Arial" w:cs="Arial"/>
-          <w:color w:val="212121"/>
-          <w:spacing w:val="-1"/>
+          <w:rFonts w:asciiTheme="minorHAnsi" w:hAnsiTheme="minorHAnsi" w:cstheme="minorHAnsi"/>
+          <w:color w:val="212121"/>
+          <w:spacing w:val="-1"/>
+          <w:sz w:val="28"/>
+          <w:szCs w:val="28"/>
         </w:rPr>
         <w:t xml:space="preserve">we would have to closely monitor </w:t>
       </w:r>
       <w:r>
         <w:rPr>
-          <w:rFonts w:ascii="Arial" w:hAnsi="Arial" w:cs="Arial"/>
-          <w:color w:val="212121"/>
-          <w:spacing w:val="-1"/>
+          <w:rFonts w:asciiTheme="minorHAnsi" w:hAnsiTheme="minorHAnsi" w:cstheme="minorHAnsi"/>
+          <w:color w:val="212121"/>
+          <w:spacing w:val="-1"/>
+          <w:sz w:val="28"/>
+          <w:szCs w:val="28"/>
         </w:rPr>
         <w:t>its</w:t>
       </w:r>
       <w:r>
         <w:rPr>
-          <w:rFonts w:ascii="Arial" w:hAnsi="Arial" w:cs="Arial"/>
-          <w:color w:val="212121"/>
-          <w:spacing w:val="-1"/>
+          <w:rFonts w:asciiTheme="minorHAnsi" w:hAnsiTheme="minorHAnsi" w:cstheme="minorHAnsi"/>
+          <w:color w:val="212121"/>
+          <w:spacing w:val="-1"/>
+          <w:sz w:val="28"/>
+          <w:szCs w:val="28"/>
         </w:rPr>
         <w:t xml:space="preserve"> usage </w:t>
       </w:r>
       <w:r>
         <w:rPr>
-          <w:rFonts w:ascii="Arial" w:hAnsi="Arial" w:cs="Arial"/>
-          <w:color w:val="212121"/>
-          <w:spacing w:val="-1"/>
+          <w:rFonts w:asciiTheme="minorHAnsi" w:hAnsiTheme="minorHAnsi" w:cstheme="minorHAnsi"/>
+          <w:color w:val="212121"/>
+          <w:spacing w:val="-1"/>
+          <w:sz w:val="28"/>
+          <w:szCs w:val="28"/>
         </w:rPr>
         <w:t xml:space="preserve">because Netlify </w:t>
       </w:r>
       <w:r>
         <w:rPr>
-          <w:rFonts w:ascii="Arial" w:hAnsi="Arial" w:cs="Arial"/>
-          <w:color w:val="212121"/>
-          <w:spacing w:val="-1"/>
+          <w:rFonts w:asciiTheme="minorHAnsi" w:hAnsiTheme="minorHAnsi" w:cstheme="minorHAnsi"/>
+          <w:color w:val="212121"/>
+          <w:spacing w:val="-1"/>
+          <w:sz w:val="28"/>
+          <w:szCs w:val="28"/>
         </w:rPr>
         <w:t>have</w:t>
       </w:r>
       <w:r>
         <w:rPr>
-          <w:rFonts w:ascii="Arial" w:hAnsi="Arial" w:cs="Arial"/>
-          <w:color w:val="212121"/>
-          <w:spacing w:val="-1"/>
+          <w:rFonts w:asciiTheme="minorHAnsi" w:hAnsiTheme="minorHAnsi" w:cstheme="minorHAnsi"/>
+          <w:color w:val="212121"/>
+          <w:spacing w:val="-1"/>
+          <w:sz w:val="28"/>
+          <w:szCs w:val="28"/>
         </w:rPr>
         <w:t xml:space="preserve"> high fees </w:t>
       </w:r>
       <w:r>
         <w:rPr>
-          <w:rFonts w:ascii="Arial" w:hAnsi="Arial" w:cs="Arial"/>
-          <w:color w:val="212121"/>
-          <w:spacing w:val="-1"/>
+          <w:rFonts w:asciiTheme="minorHAnsi" w:hAnsiTheme="minorHAnsi" w:cstheme="minorHAnsi"/>
+          <w:color w:val="212121"/>
+          <w:spacing w:val="-1"/>
+          <w:sz w:val="28"/>
+          <w:szCs w:val="28"/>
         </w:rPr>
         <w:t xml:space="preserve">for exceeding </w:t>
       </w:r>
       <w:r>
         <w:rPr>
-          <w:rFonts w:ascii="Arial" w:hAnsi="Arial" w:cs="Arial"/>
-          <w:color w:val="212121"/>
-          <w:spacing w:val="-1"/>
+          <w:rFonts w:asciiTheme="minorHAnsi" w:hAnsiTheme="minorHAnsi" w:cstheme="minorHAnsi"/>
+          <w:color w:val="212121"/>
+          <w:spacing w:val="-1"/>
+          <w:sz w:val="28"/>
+          <w:szCs w:val="28"/>
         </w:rPr>
         <w:t xml:space="preserve">the package inclusions. It is much cheaper to move to the </w:t>
       </w:r>
       <w:r>
         <w:rPr>
-          <w:rFonts w:ascii="Arial" w:hAnsi="Arial" w:cs="Arial"/>
-          <w:color w:val="212121"/>
-          <w:spacing w:val="-1"/>
+          <w:rFonts w:asciiTheme="minorHAnsi" w:hAnsiTheme="minorHAnsi" w:cstheme="minorHAnsi"/>
+          <w:color w:val="212121"/>
+          <w:spacing w:val="-1"/>
+          <w:sz w:val="28"/>
+          <w:szCs w:val="28"/>
         </w:rPr>
         <w:t>“</w:t>
       </w:r>
       <w:r>
         <w:rPr>
-          <w:rFonts w:ascii="Arial" w:hAnsi="Arial" w:cs="Arial"/>
-          <w:color w:val="212121"/>
-          <w:spacing w:val="-1"/>
+          <w:rFonts w:asciiTheme="minorHAnsi" w:hAnsiTheme="minorHAnsi" w:cstheme="minorHAnsi"/>
+          <w:color w:val="212121"/>
+          <w:spacing w:val="-1"/>
+          <w:sz w:val="28"/>
+          <w:szCs w:val="28"/>
         </w:rPr>
         <w:t>Business” package for US$99 per member</w:t>
       </w:r>
       <w:r>
         <w:rPr>
-          <w:rFonts w:ascii="Arial" w:hAnsi="Arial" w:cs="Arial"/>
-          <w:color w:val="212121"/>
-          <w:spacing w:val="-1"/>
+          <w:rFonts w:asciiTheme="minorHAnsi" w:hAnsiTheme="minorHAnsi" w:cstheme="minorHAnsi"/>
+          <w:color w:val="212121"/>
+          <w:spacing w:val="-1"/>
+          <w:sz w:val="28"/>
+          <w:szCs w:val="28"/>
         </w:rPr>
         <w:t xml:space="preserve">, per month than consistently </w:t>
       </w:r>
       <w:r>
         <w:rPr>
-          <w:rFonts w:ascii="Arial" w:hAnsi="Arial" w:cs="Arial"/>
-          <w:color w:val="212121"/>
-          <w:spacing w:val="-1"/>
+          <w:rFonts w:asciiTheme="minorHAnsi" w:hAnsiTheme="minorHAnsi" w:cstheme="minorHAnsi"/>
+          <w:color w:val="212121"/>
+          <w:spacing w:val="-1"/>
+          <w:sz w:val="28"/>
+          <w:szCs w:val="28"/>
         </w:rPr>
         <w:t>pay for the excess usage charges.</w:t>
       </w:r>
       <w:r>
         <w:rPr>
-          <w:rFonts w:ascii="Arial" w:hAnsi="Arial" w:cs="Arial"/>
-          <w:color w:val="212121"/>
-          <w:spacing w:val="-1"/>
+          <w:rFonts w:asciiTheme="minorHAnsi" w:hAnsiTheme="minorHAnsi" w:cstheme="minorHAnsi"/>
+          <w:color w:val="212121"/>
+          <w:spacing w:val="-1"/>
+          <w:sz w:val="28"/>
+          <w:szCs w:val="28"/>
         </w:rPr>
         <w:t xml:space="preserve"> </w:t>
       </w:r>
       <w:r>
         <w:rPr>
-          <w:rFonts w:ascii="Arial" w:hAnsi="Arial" w:cs="Arial"/>
-          <w:color w:val="212121"/>
-          <w:spacing w:val="-1"/>
+          <w:rFonts w:asciiTheme="minorHAnsi" w:hAnsiTheme="minorHAnsi" w:cstheme="minorHAnsi"/>
+          <w:color w:val="212121"/>
+          <w:spacing w:val="-1"/>
+          <w:sz w:val="28"/>
+          <w:szCs w:val="28"/>
         </w:rPr>
         <w:t>As we</w:t>
       </w:r>
       <w:r>
         <w:rPr>
-          <w:rFonts w:ascii="Arial" w:hAnsi="Arial" w:cs="Arial"/>
-          <w:color w:val="212121"/>
-          <w:spacing w:val="-1"/>
+          <w:rFonts w:asciiTheme="minorHAnsi" w:hAnsiTheme="minorHAnsi" w:cstheme="minorHAnsi"/>
+          <w:color w:val="212121"/>
+          <w:spacing w:val="-1"/>
+          <w:sz w:val="28"/>
+          <w:szCs w:val="28"/>
         </w:rPr>
         <w:t>ll as an increased user access bandwidth t</w:t>
       </w:r>
       <w:r>
         <w:rPr>
-          <w:rFonts w:ascii="Arial" w:hAnsi="Arial" w:cs="Arial"/>
-          <w:color w:val="212121"/>
-          <w:spacing w:val="-1"/>
-        </w:rPr>
-        <w:t>he “Business” package</w:t>
-      </w:r>
-      <w:r>
-        <w:rPr>
-          <w:rFonts w:ascii="Arial" w:hAnsi="Arial" w:cs="Arial"/>
-          <w:color w:val="212121"/>
-          <w:spacing w:val="-1"/>
+          <w:rFonts w:asciiTheme="minorHAnsi" w:hAnsiTheme="minorHAnsi" w:cstheme="minorHAnsi"/>
+          <w:color w:val="212121"/>
+          <w:spacing w:val="-1"/>
+          <w:sz w:val="28"/>
+          <w:szCs w:val="28"/>
+        </w:rPr>
+        <w:t xml:space="preserve">he “Business” </w:t>
+      </w:r>
+      <w:r>
+        <w:rPr>
+          <w:rFonts w:asciiTheme="minorHAnsi" w:hAnsiTheme="minorHAnsi" w:cstheme="minorHAnsi"/>
+          <w:color w:val="212121"/>
+          <w:spacing w:val="-1"/>
+          <w:sz w:val="28"/>
+          <w:szCs w:val="28"/>
+        </w:rPr>
+        <w:lastRenderedPageBreak/>
+        <w:t>package</w:t>
+      </w:r>
+      <w:r>
+        <w:rPr>
+          <w:rFonts w:asciiTheme="minorHAnsi" w:hAnsiTheme="minorHAnsi" w:cstheme="minorHAnsi"/>
+          <w:color w:val="212121"/>
+          <w:spacing w:val="-1"/>
+          <w:sz w:val="28"/>
+          <w:szCs w:val="28"/>
         </w:rPr>
         <w:t xml:space="preserve"> also </w:t>
       </w:r>
       <w:r>
         <w:rPr>
-          <w:rFonts w:ascii="Arial" w:hAnsi="Arial" w:cs="Arial"/>
-          <w:color w:val="212121"/>
-          <w:spacing w:val="-1"/>
+          <w:rFonts w:asciiTheme="minorHAnsi" w:hAnsiTheme="minorHAnsi" w:cstheme="minorHAnsi"/>
+          <w:color w:val="212121"/>
+          <w:spacing w:val="-1"/>
+          <w:sz w:val="28"/>
+          <w:szCs w:val="28"/>
         </w:rPr>
         <w:t xml:space="preserve">has unlimited </w:t>
       </w:r>
       <w:r>
         <w:rPr>
-          <w:rFonts w:ascii="Arial" w:hAnsi="Arial" w:cs="Arial"/>
-          <w:color w:val="212121"/>
-          <w:spacing w:val="-1"/>
+          <w:rFonts w:asciiTheme="minorHAnsi" w:hAnsiTheme="minorHAnsi" w:cstheme="minorHAnsi"/>
+          <w:color w:val="212121"/>
+          <w:spacing w:val="-1"/>
+          <w:sz w:val="28"/>
+          <w:szCs w:val="28"/>
         </w:rPr>
         <w:t xml:space="preserve">access to many of the services Netlify </w:t>
       </w:r>
       <w:r>
         <w:rPr>
-          <w:rFonts w:ascii="Arial" w:hAnsi="Arial" w:cs="Arial"/>
-          <w:color w:val="212121"/>
-          <w:spacing w:val="-1"/>
+          <w:rFonts w:asciiTheme="minorHAnsi" w:hAnsiTheme="minorHAnsi" w:cstheme="minorHAnsi"/>
+          <w:color w:val="212121"/>
+          <w:spacing w:val="-1"/>
+          <w:sz w:val="28"/>
+          <w:szCs w:val="28"/>
         </w:rPr>
         <w:t>offers</w:t>
       </w:r>
       <w:r>
         <w:rPr>
-          <w:rFonts w:ascii="Arial" w:hAnsi="Arial" w:cs="Arial"/>
-          <w:color w:val="212121"/>
-          <w:spacing w:val="-1"/>
+          <w:rFonts w:asciiTheme="minorHAnsi" w:hAnsiTheme="minorHAnsi" w:cstheme="minorHAnsi"/>
+          <w:color w:val="212121"/>
+          <w:spacing w:val="-1"/>
+          <w:sz w:val="28"/>
+          <w:szCs w:val="28"/>
         </w:rPr>
         <w:t>.</w:t>
       </w:r>
       <w:r>
         <w:rPr>
-          <w:rFonts w:ascii="Arial" w:hAnsi="Arial" w:cs="Arial"/>
-          <w:color w:val="212121"/>
-          <w:spacing w:val="-1"/>
+          <w:rFonts w:asciiTheme="minorHAnsi" w:hAnsiTheme="minorHAnsi" w:cstheme="minorHAnsi"/>
+          <w:color w:val="212121"/>
+          <w:spacing w:val="-1"/>
+          <w:sz w:val="28"/>
+          <w:szCs w:val="28"/>
         </w:rPr>
         <w:t xml:space="preserve"> </w:t>
       </w:r>
       <w:r>
         <w:rPr>
-          <w:rFonts w:ascii="Arial" w:hAnsi="Arial" w:cs="Arial"/>
+          <w:rFonts w:asciiTheme="minorHAnsi" w:hAnsiTheme="minorHAnsi" w:cstheme="minorHAnsi"/>
           <w:color w:val="000000"/>
-          <w:sz w:val="20"/>
-          <w:szCs w:val="20"/>
+          <w:sz w:val="28"/>
+          <w:szCs w:val="28"/>
           <w:shd w:val="clear" w:color="auto" w:fill="FFFFFF"/>
         </w:rPr>
         <w:t>(</w:t>
       </w:r>
       <w:r>
         <w:rPr>
-          <w:rFonts w:ascii="Arial" w:hAnsi="Arial" w:cs="Arial"/>
+          <w:rFonts w:asciiTheme="minorHAnsi" w:hAnsiTheme="minorHAnsi" w:cstheme="minorHAnsi"/>
           <w:color w:val="000000"/>
-          <w:sz w:val="20"/>
-          <w:szCs w:val="20"/>
+          <w:sz w:val="28"/>
+          <w:szCs w:val="28"/>
           <w:shd w:val="clear" w:color="auto" w:fill="FFFFFF"/>
         </w:rPr>
-        <w:t xml:space="preserve">Ref 3. </w:t>
-      </w:r>
-      <w:r>
-        <w:rPr>
-          <w:rFonts w:ascii="Arial" w:hAnsi="Arial" w:cs="Arial"/>
-          <w:color w:val="000000"/>
-          <w:sz w:val="20"/>
-          <w:szCs w:val="20"/>
-          <w:shd w:val="clear" w:color="auto" w:fill="FFFFFF"/>
-        </w:rPr>
-        <w:t>netlify.com/pricing/</w:t>
-      </w:r>
-      <w:r>
-        <w:rPr>
-          <w:rFonts w:ascii="Arial" w:hAnsi="Arial" w:cs="Arial"/>
-          <w:color w:val="000000"/>
-          <w:sz w:val="20"/>
-          <w:szCs w:val="20"/>
-          <w:shd w:val="clear" w:color="auto" w:fill="FFFFFF"/>
-        </w:rPr>
-        <w:t xml:space="preserve"> </w:t>
-      </w:r>
-      <w:r>
-        <w:rPr>
-          <w:rFonts w:ascii="Arial" w:hAnsi="Arial" w:cs="Arial"/>
+        <w:t xml:space="preserve">Ref 3. netlify.com/pricing/ </w:t>
+      </w:r>
+      <w:r>
+        <w:rPr>
+          <w:rFonts w:asciiTheme="minorHAnsi" w:hAnsiTheme="minorHAnsi" w:cstheme="minorHAnsi"/>
           <w:i/>
           <w:iCs/>
           <w:color w:val="000000"/>
-          <w:sz w:val="20"/>
-          <w:szCs w:val="20"/>
+          <w:sz w:val="28"/>
+          <w:szCs w:val="28"/>
           <w:shd w:val="clear" w:color="auto" w:fill="FFFFFF"/>
         </w:rPr>
         <w:t>Netlify Pricing and Plans</w:t>
       </w:r>
       <w:r>
         <w:rPr>
-          <w:rFonts w:ascii="Arial" w:hAnsi="Arial" w:cs="Arial"/>
+          <w:rFonts w:asciiTheme="minorHAnsi" w:hAnsiTheme="minorHAnsi" w:cstheme="minorHAnsi"/>
           <w:color w:val="000000"/>
-          <w:sz w:val="20"/>
-          <w:szCs w:val="20"/>
+          <w:sz w:val="28"/>
+          <w:szCs w:val="28"/>
           <w:shd w:val="clear" w:color="auto" w:fill="FFFFFF"/>
         </w:rPr>
         <w:t>, 2020)</w:t>
       </w:r>
     </w:p>
-    <w:p/>
     <w:p>
-      <w:r>
+      <w:pPr>
+        <w:rPr>
+          <w:rFonts w:cstheme="minorHAnsi"/>
+          <w:sz w:val="28"/>
+          <w:szCs w:val="28"/>
+        </w:rPr>
+      </w:pPr>
+    </w:p>
+    <w:p>
+      <w:pPr>
+        <w:rPr>
+          <w:rFonts w:cstheme="minorHAnsi"/>
+          <w:sz w:val="28"/>
+          <w:szCs w:val="28"/>
+        </w:rPr>
+      </w:pPr>
+      <w:r>
+        <w:rPr>
+          <w:rFonts w:cstheme="minorHAnsi"/>
+          <w:sz w:val="28"/>
+          <w:szCs w:val="28"/>
+        </w:rPr>
         <w:t>References:</w:t>
       </w:r>
     </w:p>
@@ -1268,35 +1497,40 @@
           <w:ilvl w:val="0"/>
           <w:numId w:val="1"/>
         </w:numPr>
-      </w:pPr>
-      <w:r>
-        <w:rPr>
-          <w:rFonts w:ascii="Arial" w:hAnsi="Arial" w:cs="Arial"/>
+        <w:rPr>
+          <w:rFonts w:cstheme="minorHAnsi"/>
+          <w:sz w:val="28"/>
+          <w:szCs w:val="28"/>
+        </w:rPr>
+      </w:pPr>
+      <w:r>
+        <w:rPr>
+          <w:rFonts w:cstheme="minorHAnsi"/>
           <w:color w:val="000000"/>
-          <w:sz w:val="20"/>
-          <w:szCs w:val="20"/>
+          <w:sz w:val="28"/>
+          <w:szCs w:val="28"/>
           <w:shd w:val="clear" w:color="auto" w:fill="FFFFFF"/>
         </w:rPr>
         <w:t>Back4App Blog. 2020. </w:t>
       </w:r>
       <w:r>
         <w:rPr>
-          <w:rFonts w:ascii="Arial" w:hAnsi="Arial" w:cs="Arial"/>
+          <w:rFonts w:cstheme="minorHAnsi"/>
           <w:i/>
           <w:iCs/>
           <w:color w:val="000000"/>
-          <w:sz w:val="20"/>
-          <w:szCs w:val="20"/>
+          <w:sz w:val="28"/>
+          <w:szCs w:val="28"/>
           <w:shd w:val="clear" w:color="auto" w:fill="FFFFFF"/>
         </w:rPr>
         <w:t>What Is Netlify? | Back4app Blog</w:t>
       </w:r>
       <w:r>
         <w:rPr>
-          <w:rFonts w:ascii="Arial" w:hAnsi="Arial" w:cs="Arial"/>
+          <w:rFonts w:cstheme="minorHAnsi"/>
           <w:color w:val="000000"/>
-          <w:sz w:val="20"/>
-          <w:szCs w:val="20"/>
+          <w:sz w:val="28"/>
+          <w:szCs w:val="28"/>
           <w:shd w:val="clear" w:color="auto" w:fill="FFFFFF"/>
         </w:rPr>
         <w:t>. [online] Available at: &lt;https://blog.back4app.com/what-is-netlify/&gt; [Accessed 22 November 2020].</w:t>
@@ -1309,61 +1543,40 @@
           <w:ilvl w:val="0"/>
           <w:numId w:val="1"/>
         </w:numPr>
-      </w:pPr>
-      <w:r>
-        <w:rPr>
-          <w:rFonts w:ascii="Arial" w:hAnsi="Arial" w:cs="Arial"/>
+        <w:rPr>
+          <w:rFonts w:cstheme="minorHAnsi"/>
+          <w:sz w:val="28"/>
+          <w:szCs w:val="28"/>
+        </w:rPr>
+      </w:pPr>
+      <w:r>
+        <w:rPr>
+          <w:rFonts w:cstheme="minorHAnsi"/>
           <w:color w:val="000000"/>
-          <w:sz w:val="20"/>
-          <w:szCs w:val="20"/>
+          <w:sz w:val="28"/>
+          <w:szCs w:val="28"/>
           <w:shd w:val="clear" w:color="auto" w:fill="FFFFFF"/>
         </w:rPr>
         <w:t>Netlify. 2020. </w:t>
       </w:r>
       <w:r>
         <w:rPr>
-          <w:rFonts w:ascii="Arial" w:hAnsi="Arial" w:cs="Arial"/>
+          <w:rFonts w:cstheme="minorHAnsi"/>
           <w:i/>
           <w:iCs/>
           <w:color w:val="000000"/>
-          <w:sz w:val="20"/>
-          <w:szCs w:val="20"/>
+          <w:sz w:val="28"/>
+          <w:szCs w:val="28"/>
           <w:shd w:val="clear" w:color="auto" w:fill="FFFFFF"/>
         </w:rPr>
-        <w:t xml:space="preserve">Netlify: All-In-One Platform </w:t>
-      </w:r>
-      <w:proofErr w:type="gramStart"/>
-      <w:r>
-        <w:rPr>
-          <w:rFonts w:ascii="Arial" w:hAnsi="Arial" w:cs="Arial"/>
-          <w:i/>
-          <w:iCs/>
+        <w:t>Netlify: All-In-One Platform For Automating Modern Web Projects</w:t>
+      </w:r>
+      <w:r>
+        <w:rPr>
+          <w:rFonts w:cstheme="minorHAnsi"/>
           <w:color w:val="000000"/>
-          <w:sz w:val="20"/>
-          <w:szCs w:val="20"/>
-          <w:shd w:val="clear" w:color="auto" w:fill="FFFFFF"/>
-        </w:rPr>
-        <w:t>For</w:t>
-      </w:r>
-      <w:proofErr w:type="gramEnd"/>
-      <w:r>
-        <w:rPr>
-          <w:rFonts w:ascii="Arial" w:hAnsi="Arial" w:cs="Arial"/>
-          <w:i/>
-          <w:iCs/>
-          <w:color w:val="000000"/>
-          <w:sz w:val="20"/>
-          <w:szCs w:val="20"/>
-          <w:shd w:val="clear" w:color="auto" w:fill="FFFFFF"/>
-        </w:rPr>
-        <w:t xml:space="preserve"> Automating Modern Web Projects</w:t>
-      </w:r>
-      <w:r>
-        <w:rPr>
-          <w:rFonts w:ascii="Arial" w:hAnsi="Arial" w:cs="Arial"/>
-          <w:color w:val="000000"/>
-          <w:sz w:val="20"/>
-          <w:szCs w:val="20"/>
+          <w:sz w:val="28"/>
+          <w:szCs w:val="28"/>
           <w:shd w:val="clear" w:color="auto" w:fill="FFFFFF"/>
         </w:rPr>
         <w:t>. [online] Available at: &lt;https://www.netlify.com/&gt; [Accessed 22 November 2020].</w:t>
@@ -1376,61 +1589,40 @@
           <w:ilvl w:val="0"/>
           <w:numId w:val="1"/>
         </w:numPr>
-      </w:pPr>
-      <w:r>
-        <w:rPr>
-          <w:rFonts w:ascii="Arial" w:hAnsi="Arial" w:cs="Arial"/>
+        <w:rPr>
+          <w:rFonts w:cstheme="minorHAnsi"/>
+          <w:sz w:val="28"/>
+          <w:szCs w:val="28"/>
+        </w:rPr>
+      </w:pPr>
+      <w:r>
+        <w:rPr>
+          <w:rFonts w:cstheme="minorHAnsi"/>
           <w:color w:val="000000"/>
-          <w:sz w:val="20"/>
-          <w:szCs w:val="20"/>
+          <w:sz w:val="28"/>
+          <w:szCs w:val="28"/>
           <w:shd w:val="clear" w:color="auto" w:fill="FFFFFF"/>
         </w:rPr>
         <w:t>Netlify. 2020. </w:t>
       </w:r>
       <w:r>
         <w:rPr>
-          <w:rFonts w:ascii="Arial" w:hAnsi="Arial" w:cs="Arial"/>
+          <w:rFonts w:cstheme="minorHAnsi"/>
           <w:i/>
           <w:iCs/>
           <w:color w:val="000000"/>
-          <w:sz w:val="20"/>
-          <w:szCs w:val="20"/>
+          <w:sz w:val="28"/>
+          <w:szCs w:val="28"/>
           <w:shd w:val="clear" w:color="auto" w:fill="FFFFFF"/>
         </w:rPr>
-        <w:t xml:space="preserve">Netlify Pricing </w:t>
-      </w:r>
-      <w:proofErr w:type="gramStart"/>
-      <w:r>
-        <w:rPr>
-          <w:rFonts w:ascii="Arial" w:hAnsi="Arial" w:cs="Arial"/>
-          <w:i/>
-          <w:iCs/>
+        <w:t>Netlify Pricing And Plans</w:t>
+      </w:r>
+      <w:r>
+        <w:rPr>
+          <w:rFonts w:cstheme="minorHAnsi"/>
           <w:color w:val="000000"/>
-          <w:sz w:val="20"/>
-          <w:szCs w:val="20"/>
-          <w:shd w:val="clear" w:color="auto" w:fill="FFFFFF"/>
-        </w:rPr>
-        <w:t>And</w:t>
-      </w:r>
-      <w:proofErr w:type="gramEnd"/>
-      <w:r>
-        <w:rPr>
-          <w:rFonts w:ascii="Arial" w:hAnsi="Arial" w:cs="Arial"/>
-          <w:i/>
-          <w:iCs/>
-          <w:color w:val="000000"/>
-          <w:sz w:val="20"/>
-          <w:szCs w:val="20"/>
-          <w:shd w:val="clear" w:color="auto" w:fill="FFFFFF"/>
-        </w:rPr>
-        <w:t xml:space="preserve"> Plans</w:t>
-      </w:r>
-      <w:r>
-        <w:rPr>
-          <w:rFonts w:ascii="Arial" w:hAnsi="Arial" w:cs="Arial"/>
-          <w:color w:val="000000"/>
-          <w:sz w:val="20"/>
-          <w:szCs w:val="20"/>
+          <w:sz w:val="28"/>
+          <w:szCs w:val="28"/>
           <w:shd w:val="clear" w:color="auto" w:fill="FFFFFF"/>
         </w:rPr>
         <w:t>. [online] Available at: &lt;https://www.netlify.com/pricing/&gt; [Accessed 22 November 2020].</w:t>
@@ -2482,6 +2674,21 @@
 </file>
 
 <file path=customXml/item1.xml><?xml version="1.0" encoding="utf-8"?>
+<p:properties xmlns:p="http://schemas.microsoft.com/office/2006/metadata/properties" xmlns:xsi="http://www.w3.org/2001/XMLSchema-instance" xmlns:pc="http://schemas.microsoft.com/office/infopath/2007/PartnerControls">
+  <documentManagement/>
+</p:properties>
+</file>
+
+<file path=customXml/item2.xml><?xml version="1.0" encoding="utf-8"?>
+<?mso-contentType ?>
+<FormTemplates xmlns="http://schemas.microsoft.com/sharepoint/v3/contenttype/forms">
+  <Display>DocumentLibraryForm</Display>
+  <Edit>DocumentLibraryForm</Edit>
+  <New>DocumentLibraryForm</New>
+</FormTemplates>
+</file>
+
+<file path=customXml/item3.xml><?xml version="1.0" encoding="utf-8"?>
 <ct:contentTypeSchema xmlns:ct="http://schemas.microsoft.com/office/2006/metadata/contentType" xmlns:ma="http://schemas.microsoft.com/office/2006/metadata/properties/metaAttributes" ct:_="" ma:_="" ma:contentTypeName="Document" ma:contentTypeID="0x0101006AD93203FC8D074793806DB7EEAA2B52" ma:contentTypeVersion="7" ma:contentTypeDescription="Create a new document." ma:contentTypeScope="" ma:versionID="0035e0c0cbe96f5d98221c025f33ccbb">
   <xsd:schema xmlns:xsd="http://www.w3.org/2001/XMLSchema" xmlns:xs="http://www.w3.org/2001/XMLSchema" xmlns:p="http://schemas.microsoft.com/office/2006/metadata/properties" xmlns:ns3="a7a4a6bf-ba72-47a3-b2a9-bb7d8bd042d2" xmlns:ns4="81073eaf-5770-4814-a9d2-8310144842a9" targetNamespace="http://schemas.microsoft.com/office/2006/metadata/properties" ma:root="true" ma:fieldsID="2f3cfe8f6a5531f275e9fb2f00f51b1f" ns3:_="" ns4:_="">
     <xsd:import namespace="a7a4a6bf-ba72-47a3-b2a9-bb7d8bd042d2"/>
@@ -2666,22 +2873,24 @@
 </ct:contentTypeSchema>
 </file>
 
-<file path=customXml/item2.xml><?xml version="1.0" encoding="utf-8"?>
-<?mso-contentType ?>
-<FormTemplates xmlns="http://schemas.microsoft.com/sharepoint/v3/contenttype/forms">
-  <Display>DocumentLibraryForm</Display>
-  <Edit>DocumentLibraryForm</Edit>
-  <New>DocumentLibraryForm</New>
-</FormTemplates>
+<file path=customXml/itemProps1.xml><?xml version="1.0" encoding="utf-8"?>
+<ds:datastoreItem xmlns:ds="http://schemas.openxmlformats.org/officeDocument/2006/customXml" ds:itemID="{669F1353-1E59-4A24-8D01-E1947A8ACCD2}">
+  <ds:schemaRefs>
+    <ds:schemaRef ds:uri="http://schemas.microsoft.com/office/2006/metadata/properties"/>
+    <ds:schemaRef ds:uri="http://schemas.microsoft.com/office/infopath/2007/PartnerControls"/>
+  </ds:schemaRefs>
+</ds:datastoreItem>
 </file>
 
-<file path=customXml/item3.xml><?xml version="1.0" encoding="utf-8"?>
-<p:properties xmlns:p="http://schemas.microsoft.com/office/2006/metadata/properties" xmlns:xsi="http://www.w3.org/2001/XMLSchema-instance" xmlns:pc="http://schemas.microsoft.com/office/infopath/2007/PartnerControls">
-  <documentManagement/>
-</p:properties>
+<file path=customXml/itemProps2.xml><?xml version="1.0" encoding="utf-8"?>
+<ds:datastoreItem xmlns:ds="http://schemas.openxmlformats.org/officeDocument/2006/customXml" ds:itemID="{490B2AB5-66BD-4889-A25C-6335A87075FC}">
+  <ds:schemaRefs>
+    <ds:schemaRef ds:uri="http://schemas.microsoft.com/sharepoint/v3/contenttype/forms"/>
+  </ds:schemaRefs>
+</ds:datastoreItem>
 </file>
 
-<file path=customXml/itemProps1.xml><?xml version="1.0" encoding="utf-8"?>
+<file path=customXml/itemProps3.xml><?xml version="1.0" encoding="utf-8"?>
 <ds:datastoreItem xmlns:ds="http://schemas.openxmlformats.org/officeDocument/2006/customXml" ds:itemID="{C0BAA00D-87D7-4ACD-ACD6-D9739C25B03D}">
   <ds:schemaRefs>
     <ds:schemaRef ds:uri="http://schemas.microsoft.com/office/2006/metadata/contentType"/>
@@ -2698,29 +2907,4 @@
     <ds:schemaRef ds:uri="http://schemas.microsoft.com/internal/obd"/>
   </ds:schemaRefs>
 </ds:datastoreItem>
-</file>
-
-<file path=customXml/itemProps2.xml><?xml version="1.0" encoding="utf-8"?>
-<ds:datastoreItem xmlns:ds="http://schemas.openxmlformats.org/officeDocument/2006/customXml" ds:itemID="{490B2AB5-66BD-4889-A25C-6335A87075FC}">
-  <ds:schemaRefs>
-    <ds:schemaRef ds:uri="http://schemas.microsoft.com/sharepoint/v3/contenttype/forms"/>
-  </ds:schemaRefs>
-</ds:datastoreItem>
-</file>
-
-<file path=customXml/itemProps3.xml><?xml version="1.0" encoding="utf-8"?>
-<ds:datastoreItem xmlns:ds="http://schemas.openxmlformats.org/officeDocument/2006/customXml" ds:itemID="{669F1353-1E59-4A24-8D01-E1947A8ACCD2}">
-  <ds:schemaRefs>
-    <ds:schemaRef ds:uri="http://schemas.openxmlformats.org/package/2006/metadata/core-properties"/>
-    <ds:schemaRef ds:uri="http://purl.org/dc/terms/"/>
-    <ds:schemaRef ds:uri="http://purl.org/dc/elements/1.1/"/>
-    <ds:schemaRef ds:uri="http://schemas.microsoft.com/office/2006/documentManagement/types"/>
-    <ds:schemaRef ds:uri="http://www.w3.org/XML/1998/namespace"/>
-    <ds:schemaRef ds:uri="a7a4a6bf-ba72-47a3-b2a9-bb7d8bd042d2"/>
-    <ds:schemaRef ds:uri="http://purl.org/dc/dcmitype/"/>
-    <ds:schemaRef ds:uri="http://schemas.microsoft.com/office/2006/metadata/properties"/>
-    <ds:schemaRef ds:uri="http://schemas.microsoft.com/office/infopath/2007/PartnerControls"/>
-    <ds:schemaRef ds:uri="81073eaf-5770-4814-a9d2-8310144842a9"/>
-  </ds:schemaRefs>
-</ds:datastoreItem>
 </file>
</xml_diff>